<commit_message>
- added FML lab 2 and FCV P1
</commit_message>
<xml_diff>
--- a/Semester 1/FCV/P1/Augmentation system for CV ML algorithms.docx
+++ b/Semester 1/FCV/P1/Augmentation system for CV ML algorithms.docx
@@ -21,17 +21,7 @@
           <w:sz w:val="28"/>
           <w:szCs w:val="28"/>
         </w:rPr>
-        <w:t>Fundamentals of Computer Vision</w:t>
-      </w:r>
-      <w:r>
-        <w:rPr>
-          <w:rFonts w:ascii="Times New Roman" w:hAnsi="Times New Roman" w:cs="Times New Roman"/>
-          <w:b/>
-          <w:bCs/>
-          <w:sz w:val="28"/>
-          <w:szCs w:val="28"/>
-        </w:rPr>
-        <w:t xml:space="preserve"> – Project 1</w:t>
+        <w:t>Fundamentals of Computer Vision – Project 1</w:t>
       </w:r>
     </w:p>
     <w:p>
@@ -148,43 +138,7 @@
           <w:sz w:val="24"/>
           <w:szCs w:val="24"/>
         </w:rPr>
-        <w:t>Allows user to select a directory on local disk. (</w:t>
-      </w:r>
-      <w:proofErr w:type="gramStart"/>
-      <w:r>
-        <w:rPr>
-          <w:rFonts w:ascii="Times New Roman" w:hAnsi="Times New Roman" w:cs="Times New Roman"/>
-          <w:sz w:val="24"/>
-          <w:szCs w:val="24"/>
-        </w:rPr>
-        <w:t>e.g.</w:t>
-      </w:r>
-      <w:proofErr w:type="gramEnd"/>
-      <w:r>
-        <w:rPr>
-          <w:rFonts w:ascii="Times New Roman" w:hAnsi="Times New Roman" w:cs="Times New Roman"/>
-          <w:sz w:val="24"/>
-          <w:szCs w:val="24"/>
-        </w:rPr>
-        <w:t xml:space="preserve"> using </w:t>
-      </w:r>
-      <w:proofErr w:type="spellStart"/>
-      <w:r>
-        <w:rPr>
-          <w:rFonts w:ascii="Times New Roman" w:hAnsi="Times New Roman" w:cs="Times New Roman"/>
-          <w:sz w:val="24"/>
-          <w:szCs w:val="24"/>
-        </w:rPr>
-        <w:t>tkinter</w:t>
-      </w:r>
-      <w:proofErr w:type="spellEnd"/>
-      <w:r>
-        <w:rPr>
-          <w:rFonts w:ascii="Times New Roman" w:hAnsi="Times New Roman" w:cs="Times New Roman"/>
-          <w:sz w:val="24"/>
-          <w:szCs w:val="24"/>
-        </w:rPr>
-        <w:t xml:space="preserve"> library)</w:t>
+        <w:t>Allows user to select a directory on local disk. (e.g. using tkinter library)</w:t>
       </w:r>
     </w:p>
     <w:p>
@@ -208,25 +162,7 @@
           <w:sz w:val="24"/>
           <w:szCs w:val="24"/>
         </w:rPr>
-        <w:t>Read all .jpg images from this directory and, for each of them, apply a set of predefined augmentation algorithms with a set of predefined parameters. (</w:t>
-      </w:r>
-      <w:proofErr w:type="gramStart"/>
-      <w:r>
-        <w:rPr>
-          <w:rFonts w:ascii="Times New Roman" w:hAnsi="Times New Roman" w:cs="Times New Roman"/>
-          <w:sz w:val="24"/>
-          <w:szCs w:val="24"/>
-        </w:rPr>
-        <w:t>e.g.</w:t>
-      </w:r>
-      <w:proofErr w:type="gramEnd"/>
-      <w:r>
-        <w:rPr>
-          <w:rFonts w:ascii="Times New Roman" w:hAnsi="Times New Roman" w:cs="Times New Roman"/>
-          <w:sz w:val="24"/>
-          <w:szCs w:val="24"/>
-        </w:rPr>
-        <w:t xml:space="preserve"> Rotation with +15 degree).</w:t>
+        <w:t>Read all .jpg images from this directory and, for each of them, apply a set of predefined augmentation algorithms with a set of predefined parameters. (e.g. Rotation with +15 degree).</w:t>
       </w:r>
     </w:p>
     <w:p>
@@ -274,43 +210,7 @@
           <w:sz w:val="24"/>
           <w:szCs w:val="24"/>
         </w:rPr>
-        <w:t xml:space="preserve">The results of augmentation process will be saved on a new directory (output </w:t>
-      </w:r>
-      <w:proofErr w:type="spellStart"/>
-      <w:r>
-        <w:rPr>
-          <w:rFonts w:ascii="Times New Roman" w:hAnsi="Times New Roman" w:cs="Times New Roman"/>
-          <w:sz w:val="24"/>
-          <w:szCs w:val="24"/>
-        </w:rPr>
-        <w:t>dir</w:t>
-      </w:r>
-      <w:proofErr w:type="spellEnd"/>
-      <w:r>
-        <w:rPr>
-          <w:rFonts w:ascii="Times New Roman" w:hAnsi="Times New Roman" w:cs="Times New Roman"/>
-          <w:sz w:val="24"/>
-          <w:szCs w:val="24"/>
-        </w:rPr>
-        <w:t>), having the same name with the original one plus the "_</w:t>
-      </w:r>
-      <w:proofErr w:type="spellStart"/>
-      <w:r>
-        <w:rPr>
-          <w:rFonts w:ascii="Times New Roman" w:hAnsi="Times New Roman" w:cs="Times New Roman"/>
-          <w:sz w:val="24"/>
-          <w:szCs w:val="24"/>
-        </w:rPr>
-        <w:t>aug</w:t>
-      </w:r>
-      <w:proofErr w:type="spellEnd"/>
-      <w:r>
-        <w:rPr>
-          <w:rFonts w:ascii="Times New Roman" w:hAnsi="Times New Roman" w:cs="Times New Roman"/>
-          <w:sz w:val="24"/>
-          <w:szCs w:val="24"/>
-        </w:rPr>
-        <w:t>" suffix.</w:t>
+        <w:t>The results of augmentation process will be saved on a new directory (output dir), having the same name with the original one plus the "_aug" suffix.</w:t>
       </w:r>
     </w:p>
     <w:p>
@@ -333,25 +233,7 @@
           <w:sz w:val="24"/>
           <w:szCs w:val="24"/>
         </w:rPr>
-        <w:t xml:space="preserve">Each augmented image will be saved in the output </w:t>
-      </w:r>
-      <w:proofErr w:type="spellStart"/>
-      <w:r>
-        <w:rPr>
-          <w:rFonts w:ascii="Times New Roman" w:hAnsi="Times New Roman" w:cs="Times New Roman"/>
-          <w:sz w:val="24"/>
-          <w:szCs w:val="24"/>
-        </w:rPr>
-        <w:t>dir</w:t>
-      </w:r>
-      <w:proofErr w:type="spellEnd"/>
-      <w:r>
-        <w:rPr>
-          <w:rFonts w:ascii="Times New Roman" w:hAnsi="Times New Roman" w:cs="Times New Roman"/>
-          <w:sz w:val="24"/>
-          <w:szCs w:val="24"/>
-        </w:rPr>
-        <w:t xml:space="preserve"> having the name of augmentation algorithm as suffix followed by an incremental number starting with "_1".</w:t>
+        <w:t>Each augmented image will be saved in the output dir having the name of augmentation algorithm as suffix followed by an incremental number starting with "_1".</w:t>
       </w:r>
     </w:p>
     <w:p>
@@ -390,9 +272,12 @@
           <w:sz w:val="28"/>
           <w:szCs w:val="28"/>
         </w:rPr>
-        <w:t>L</w:t>
-      </w:r>
-      <w:r>
+        <w:t>Configuration file structure</w:t>
+      </w:r>
+    </w:p>
+    <w:p>
+      <w:pPr>
+        <w:pStyle w:val="ListParagraph"/>
         <w:rPr>
           <w:rFonts w:ascii="Times New Roman" w:hAnsi="Times New Roman" w:cs="Times New Roman"/>
           <w:b/>
@@ -400,20 +285,7 @@
           <w:sz w:val="28"/>
           <w:szCs w:val="28"/>
         </w:rPr>
-        <w:t xml:space="preserve">ibraries </w:t>
-      </w:r>
-      <w:proofErr w:type="gramStart"/>
-      <w:r>
-        <w:rPr>
-          <w:rFonts w:ascii="Times New Roman" w:hAnsi="Times New Roman" w:cs="Times New Roman"/>
-          <w:b/>
-          <w:bCs/>
-          <w:sz w:val="28"/>
-          <w:szCs w:val="28"/>
-        </w:rPr>
-        <w:t>used</w:t>
-      </w:r>
-      <w:proofErr w:type="gramEnd"/>
+      </w:pPr>
     </w:p>
     <w:p>
       <w:pPr>
@@ -429,281 +301,13 @@
           <w:szCs w:val="24"/>
         </w:rPr>
       </w:pPr>
-      <w:proofErr w:type="spellStart"/>
-      <w:r>
-        <w:rPr>
-          <w:rFonts w:ascii="Times New Roman" w:hAnsi="Times New Roman" w:cs="Times New Roman"/>
-          <w:b/>
-          <w:bCs/>
-          <w:sz w:val="24"/>
-          <w:szCs w:val="24"/>
-        </w:rPr>
-        <w:t>Tkinter</w:t>
-      </w:r>
-      <w:proofErr w:type="spellEnd"/>
-      <w:r>
-        <w:rPr>
-          <w:rFonts w:ascii="Times New Roman" w:hAnsi="Times New Roman" w:cs="Times New Roman"/>
-          <w:sz w:val="24"/>
-          <w:szCs w:val="24"/>
-        </w:rPr>
-        <w:t xml:space="preserve"> – for selecting the folder from where we take the </w:t>
-      </w:r>
-      <w:proofErr w:type="gramStart"/>
-      <w:r>
-        <w:rPr>
-          <w:rFonts w:ascii="Times New Roman" w:hAnsi="Times New Roman" w:cs="Times New Roman"/>
-          <w:sz w:val="24"/>
-          <w:szCs w:val="24"/>
-        </w:rPr>
-        <w:t>images</w:t>
-      </w:r>
-      <w:proofErr w:type="gramEnd"/>
-    </w:p>
-    <w:p>
-      <w:pPr>
-        <w:pStyle w:val="ListParagraph"/>
-        <w:numPr>
-          <w:ilvl w:val="0"/>
-          <w:numId w:val="3"/>
-        </w:numPr>
-        <w:jc w:val="both"/>
-        <w:rPr>
-          <w:rFonts w:ascii="Times New Roman" w:hAnsi="Times New Roman" w:cs="Times New Roman"/>
-          <w:sz w:val="24"/>
-          <w:szCs w:val="24"/>
-        </w:rPr>
-      </w:pPr>
-      <w:r>
-        <w:rPr>
-          <w:rFonts w:ascii="Times New Roman" w:hAnsi="Times New Roman" w:cs="Times New Roman"/>
-          <w:b/>
-          <w:bCs/>
-          <w:sz w:val="24"/>
-          <w:szCs w:val="24"/>
-        </w:rPr>
-        <w:t>OpenCV</w:t>
-      </w:r>
-      <w:r>
-        <w:rPr>
-          <w:rFonts w:ascii="Times New Roman" w:hAnsi="Times New Roman" w:cs="Times New Roman"/>
-          <w:sz w:val="24"/>
-          <w:szCs w:val="24"/>
-        </w:rPr>
-        <w:t xml:space="preserve"> – for processing images and </w:t>
-      </w:r>
-      <w:r>
-        <w:rPr>
-          <w:rFonts w:ascii="Times New Roman" w:hAnsi="Times New Roman" w:cs="Times New Roman"/>
-          <w:sz w:val="24"/>
-          <w:szCs w:val="24"/>
-        </w:rPr>
-        <w:t xml:space="preserve">applying different augmentation techniques available in the </w:t>
-      </w:r>
-      <w:proofErr w:type="gramStart"/>
-      <w:r>
-        <w:rPr>
-          <w:rFonts w:ascii="Times New Roman" w:hAnsi="Times New Roman" w:cs="Times New Roman"/>
-          <w:sz w:val="24"/>
-          <w:szCs w:val="24"/>
-        </w:rPr>
-        <w:t>library</w:t>
-      </w:r>
-      <w:proofErr w:type="gramEnd"/>
-    </w:p>
-    <w:p>
-      <w:pPr>
-        <w:pStyle w:val="ListParagraph"/>
-        <w:numPr>
-          <w:ilvl w:val="0"/>
-          <w:numId w:val="3"/>
-        </w:numPr>
-        <w:jc w:val="both"/>
-        <w:rPr>
-          <w:rFonts w:ascii="Times New Roman" w:hAnsi="Times New Roman" w:cs="Times New Roman"/>
-          <w:sz w:val="24"/>
-          <w:szCs w:val="24"/>
-        </w:rPr>
-      </w:pPr>
-      <w:proofErr w:type="spellStart"/>
-      <w:r>
-        <w:rPr>
-          <w:rFonts w:ascii="Times New Roman" w:hAnsi="Times New Roman" w:cs="Times New Roman"/>
-          <w:b/>
-          <w:bCs/>
-          <w:sz w:val="24"/>
-          <w:szCs w:val="24"/>
-        </w:rPr>
-        <w:t>Os</w:t>
-      </w:r>
-      <w:proofErr w:type="spellEnd"/>
-      <w:r>
-        <w:rPr>
-          <w:rFonts w:ascii="Times New Roman" w:hAnsi="Times New Roman" w:cs="Times New Roman"/>
-          <w:sz w:val="24"/>
-          <w:szCs w:val="24"/>
-        </w:rPr>
-        <w:t xml:space="preserve"> – </w:t>
-      </w:r>
-      <w:r>
-        <w:rPr>
-          <w:rFonts w:ascii="Times New Roman" w:hAnsi="Times New Roman" w:cs="Times New Roman"/>
-          <w:sz w:val="24"/>
-          <w:szCs w:val="24"/>
-        </w:rPr>
-        <w:t xml:space="preserve">for loading the images that need to be </w:t>
-      </w:r>
-      <w:proofErr w:type="gramStart"/>
-      <w:r>
-        <w:rPr>
-          <w:rFonts w:ascii="Times New Roman" w:hAnsi="Times New Roman" w:cs="Times New Roman"/>
-          <w:sz w:val="24"/>
-          <w:szCs w:val="24"/>
-        </w:rPr>
-        <w:t>augmented</w:t>
-      </w:r>
-      <w:proofErr w:type="gramEnd"/>
-    </w:p>
-    <w:p>
-      <w:pPr>
-        <w:pStyle w:val="ListParagraph"/>
-        <w:numPr>
-          <w:ilvl w:val="0"/>
-          <w:numId w:val="3"/>
-        </w:numPr>
-        <w:jc w:val="both"/>
-        <w:rPr>
-          <w:rFonts w:ascii="Times New Roman" w:hAnsi="Times New Roman" w:cs="Times New Roman"/>
-          <w:sz w:val="24"/>
-          <w:szCs w:val="24"/>
-        </w:rPr>
-      </w:pPr>
-      <w:proofErr w:type="spellStart"/>
-      <w:r>
-        <w:rPr>
-          <w:rFonts w:ascii="Times New Roman" w:hAnsi="Times New Roman" w:cs="Times New Roman"/>
-          <w:b/>
-          <w:bCs/>
-          <w:sz w:val="24"/>
-          <w:szCs w:val="24"/>
-        </w:rPr>
-        <w:t>Numpy</w:t>
-      </w:r>
-      <w:proofErr w:type="spellEnd"/>
-      <w:r>
-        <w:rPr>
-          <w:rFonts w:ascii="Times New Roman" w:hAnsi="Times New Roman" w:cs="Times New Roman"/>
-          <w:sz w:val="24"/>
-          <w:szCs w:val="24"/>
-        </w:rPr>
-        <w:t xml:space="preserve"> </w:t>
-      </w:r>
-      <w:r>
-        <w:rPr>
-          <w:rFonts w:ascii="Times New Roman" w:hAnsi="Times New Roman" w:cs="Times New Roman"/>
-          <w:sz w:val="24"/>
-          <w:szCs w:val="24"/>
-        </w:rPr>
-        <w:t>–</w:t>
-      </w:r>
-      <w:r>
-        <w:rPr>
-          <w:rFonts w:ascii="Times New Roman" w:hAnsi="Times New Roman" w:cs="Times New Roman"/>
-          <w:sz w:val="24"/>
-          <w:szCs w:val="24"/>
-        </w:rPr>
-        <w:t xml:space="preserve"> </w:t>
-      </w:r>
-      <w:r>
-        <w:rPr>
-          <w:rFonts w:ascii="Times New Roman" w:hAnsi="Times New Roman" w:cs="Times New Roman"/>
-          <w:sz w:val="24"/>
-          <w:szCs w:val="24"/>
-        </w:rPr>
-        <w:t>for easier manipulation of the arrays in python</w:t>
-      </w:r>
-    </w:p>
-    <w:p>
-      <w:pPr>
-        <w:pStyle w:val="ListParagraph"/>
-        <w:jc w:val="both"/>
-        <w:rPr>
-          <w:rFonts w:ascii="Times New Roman" w:hAnsi="Times New Roman" w:cs="Times New Roman"/>
-          <w:b/>
-          <w:bCs/>
-          <w:sz w:val="28"/>
-          <w:szCs w:val="28"/>
-        </w:rPr>
-      </w:pPr>
-    </w:p>
-    <w:p>
-      <w:pPr>
-        <w:pStyle w:val="ListParagraph"/>
-        <w:numPr>
-          <w:ilvl w:val="0"/>
-          <w:numId w:val="1"/>
-        </w:numPr>
-        <w:jc w:val="both"/>
-        <w:rPr>
-          <w:rFonts w:ascii="Times New Roman" w:hAnsi="Times New Roman" w:cs="Times New Roman"/>
-          <w:b/>
-          <w:bCs/>
-          <w:sz w:val="28"/>
-          <w:szCs w:val="28"/>
-        </w:rPr>
-      </w:pPr>
-      <w:r>
-        <w:rPr>
-          <w:rFonts w:ascii="Times New Roman" w:hAnsi="Times New Roman" w:cs="Times New Roman"/>
-          <w:b/>
-          <w:bCs/>
-          <w:sz w:val="28"/>
-          <w:szCs w:val="28"/>
-        </w:rPr>
-        <w:t>Configuration file structure</w:t>
-      </w:r>
-    </w:p>
-    <w:p>
-      <w:pPr>
-        <w:pStyle w:val="ListParagraph"/>
-        <w:rPr>
-          <w:rFonts w:ascii="Times New Roman" w:hAnsi="Times New Roman" w:cs="Times New Roman"/>
-          <w:b/>
-          <w:bCs/>
-          <w:sz w:val="28"/>
-          <w:szCs w:val="28"/>
-        </w:rPr>
-      </w:pPr>
-    </w:p>
-    <w:p>
-      <w:pPr>
-        <w:pStyle w:val="ListParagraph"/>
-        <w:numPr>
-          <w:ilvl w:val="0"/>
-          <w:numId w:val="3"/>
-        </w:numPr>
-        <w:jc w:val="both"/>
-        <w:rPr>
-          <w:rFonts w:ascii="Times New Roman" w:hAnsi="Times New Roman" w:cs="Times New Roman"/>
-          <w:sz w:val="24"/>
-          <w:szCs w:val="24"/>
-        </w:rPr>
-      </w:pPr>
-      <w:r>
-        <w:rPr>
-          <w:rFonts w:ascii="Times New Roman" w:hAnsi="Times New Roman" w:cs="Times New Roman"/>
-          <w:sz w:val="24"/>
-          <w:szCs w:val="24"/>
-        </w:rPr>
-        <w:t xml:space="preserve">The configuration file is a JSON file </w:t>
-      </w:r>
-      <w:r>
-        <w:rPr>
-          <w:rFonts w:ascii="Times New Roman" w:hAnsi="Times New Roman" w:cs="Times New Roman"/>
-          <w:sz w:val="24"/>
-          <w:szCs w:val="24"/>
-        </w:rPr>
-        <w:t>that has the schema:</w:t>
+      <w:r>
+        <w:rPr>
+          <w:rFonts w:ascii="Times New Roman" w:hAnsi="Times New Roman" w:cs="Times New Roman"/>
+          <w:sz w:val="24"/>
+          <w:szCs w:val="24"/>
+        </w:rPr>
+        <w:t>The configuration file is a JSON file that has the schema:</w:t>
       </w:r>
     </w:p>
     <w:p>
@@ -890,21 +494,7 @@
         <w:rPr>
           <w:rFonts w:ascii="Courier New" w:hAnsi="Courier New" w:cs="Courier New"/>
         </w:rPr>
-        <w:t xml:space="preserve">                "type": </w:t>
-      </w:r>
-      <w:proofErr w:type="gramStart"/>
-      <w:r>
-        <w:rPr>
-          <w:rFonts w:ascii="Courier New" w:hAnsi="Courier New" w:cs="Courier New"/>
-        </w:rPr>
-        <w:t>{ "</w:t>
-      </w:r>
-      <w:proofErr w:type="gramEnd"/>
-      <w:r>
-        <w:rPr>
-          <w:rFonts w:ascii="Courier New" w:hAnsi="Courier New" w:cs="Courier New"/>
-        </w:rPr>
-        <w:t>type": "string" },</w:t>
+        <w:t xml:space="preserve">                "type": { "type": "string" },</w:t>
       </w:r>
     </w:p>
     <w:p>
@@ -926,21 +516,7 @@
         <w:rPr>
           <w:rFonts w:ascii="Courier New" w:hAnsi="Courier New" w:cs="Courier New"/>
         </w:rPr>
-        <w:t xml:space="preserve">                "number1": </w:t>
-      </w:r>
-      <w:proofErr w:type="gramStart"/>
-      <w:r>
-        <w:rPr>
-          <w:rFonts w:ascii="Courier New" w:hAnsi="Courier New" w:cs="Courier New"/>
-        </w:rPr>
-        <w:t>{ "</w:t>
-      </w:r>
-      <w:proofErr w:type="gramEnd"/>
-      <w:r>
-        <w:rPr>
-          <w:rFonts w:ascii="Courier New" w:hAnsi="Courier New" w:cs="Courier New"/>
-        </w:rPr>
-        <w:t>type": "string" },</w:t>
+        <w:t xml:space="preserve">                "number1": { "type": "string" },</w:t>
       </w:r>
     </w:p>
     <w:p>
@@ -962,21 +538,7 @@
         <w:rPr>
           <w:rFonts w:ascii="Courier New" w:hAnsi="Courier New" w:cs="Courier New"/>
         </w:rPr>
-        <w:t xml:space="preserve">                "number2": </w:t>
-      </w:r>
-      <w:proofErr w:type="gramStart"/>
-      <w:r>
-        <w:rPr>
-          <w:rFonts w:ascii="Courier New" w:hAnsi="Courier New" w:cs="Courier New"/>
-        </w:rPr>
-        <w:t>{ "</w:t>
-      </w:r>
-      <w:proofErr w:type="gramEnd"/>
-      <w:r>
-        <w:rPr>
-          <w:rFonts w:ascii="Courier New" w:hAnsi="Courier New" w:cs="Courier New"/>
-        </w:rPr>
-        <w:t>type": "string" },</w:t>
+        <w:t xml:space="preserve">                "number2": { "type": "string" },</w:t>
       </w:r>
     </w:p>
     <w:p>
@@ -998,35 +560,7 @@
         <w:rPr>
           <w:rFonts w:ascii="Courier New" w:hAnsi="Courier New" w:cs="Courier New"/>
         </w:rPr>
-        <w:t xml:space="preserve">                "</w:t>
-      </w:r>
-      <w:proofErr w:type="spellStart"/>
-      <w:r>
-        <w:rPr>
-          <w:rFonts w:ascii="Courier New" w:hAnsi="Courier New" w:cs="Courier New"/>
-        </w:rPr>
-        <w:t>color</w:t>
-      </w:r>
-      <w:proofErr w:type="spellEnd"/>
-      <w:r>
-        <w:rPr>
-          <w:rFonts w:ascii="Courier New" w:hAnsi="Courier New" w:cs="Courier New"/>
-        </w:rPr>
-        <w:t xml:space="preserve">": </w:t>
-      </w:r>
-      <w:proofErr w:type="gramStart"/>
-      <w:r>
-        <w:rPr>
-          <w:rFonts w:ascii="Courier New" w:hAnsi="Courier New" w:cs="Courier New"/>
-        </w:rPr>
-        <w:t>{ "</w:t>
-      </w:r>
-      <w:proofErr w:type="gramEnd"/>
-      <w:r>
-        <w:rPr>
-          <w:rFonts w:ascii="Courier New" w:hAnsi="Courier New" w:cs="Courier New"/>
-        </w:rPr>
-        <w:t>type": "string" }</w:t>
+        <w:t xml:space="preserve">                "color": { "type": "string" }</w:t>
       </w:r>
     </w:p>
     <w:p>
@@ -1148,18 +682,8 @@
           <w:sz w:val="24"/>
           <w:szCs w:val="24"/>
         </w:rPr>
-        <w:t xml:space="preserve">The file contains an array of arrays, each of the arrays containing objects that represent the </w:t>
-      </w:r>
-      <w:proofErr w:type="gramStart"/>
-      <w:r>
-        <w:rPr>
-          <w:rFonts w:ascii="Times New Roman" w:hAnsi="Times New Roman" w:cs="Times New Roman"/>
-          <w:sz w:val="24"/>
-          <w:szCs w:val="24"/>
-        </w:rPr>
-        <w:t>augmentations</w:t>
-      </w:r>
-      <w:proofErr w:type="gramEnd"/>
+        <w:t>The file contains an array of arrays, each of the arrays containing objects that represent the augmentations</w:t>
+      </w:r>
     </w:p>
     <w:p>
       <w:pPr>
@@ -1181,7 +705,6 @@
           <w:sz w:val="24"/>
           <w:szCs w:val="24"/>
         </w:rPr>
-        <w:lastRenderedPageBreak/>
         <w:t xml:space="preserve">Each augmentation has a type – the name, and 3 other variables, each representing different </w:t>
       </w:r>
       <w:r>
@@ -1196,12 +719,13 @@
     <w:p>
       <w:pPr>
         <w:pStyle w:val="ListParagraph"/>
-        <w:ind w:left="1440"/>
-        <w:jc w:val="both"/>
-        <w:rPr>
-          <w:rFonts w:ascii="Times New Roman" w:hAnsi="Times New Roman" w:cs="Times New Roman"/>
-          <w:sz w:val="24"/>
-          <w:szCs w:val="24"/>
+        <w:jc w:val="both"/>
+        <w:rPr>
+          <w:rFonts w:ascii="Times New Roman" w:hAnsi="Times New Roman" w:cs="Times New Roman"/>
+          <w:b/>
+          <w:bCs/>
+          <w:sz w:val="28"/>
+          <w:szCs w:val="28"/>
         </w:rPr>
       </w:pPr>
     </w:p>
@@ -1229,6 +753,714 @@
           <w:sz w:val="28"/>
           <w:szCs w:val="28"/>
         </w:rPr>
+        <w:t>Framework design</w:t>
+      </w:r>
+    </w:p>
+    <w:p>
+      <w:pPr>
+        <w:pStyle w:val="ListParagraph"/>
+        <w:numPr>
+          <w:ilvl w:val="0"/>
+          <w:numId w:val="13"/>
+        </w:numPr>
+        <w:jc w:val="both"/>
+        <w:rPr>
+          <w:rFonts w:ascii="Times New Roman" w:hAnsi="Times New Roman" w:cs="Times New Roman"/>
+          <w:sz w:val="24"/>
+          <w:szCs w:val="24"/>
+          <w:lang w:val="en-US"/>
+        </w:rPr>
+      </w:pPr>
+      <w:r>
+        <w:rPr>
+          <w:rFonts w:ascii="Times New Roman" w:hAnsi="Times New Roman" w:cs="Times New Roman"/>
+          <w:b/>
+          <w:bCs/>
+          <w:sz w:val="24"/>
+          <w:szCs w:val="24"/>
+        </w:rPr>
+        <w:t>AugmentationTechnique</w:t>
+      </w:r>
+      <w:r>
+        <w:rPr>
+          <w:rFonts w:ascii="Times New Roman" w:hAnsi="Times New Roman" w:cs="Times New Roman"/>
+          <w:sz w:val="24"/>
+          <w:szCs w:val="24"/>
+        </w:rPr>
+        <w:t xml:space="preserve"> </w:t>
+      </w:r>
+      <w:r>
+        <w:rPr>
+          <w:rFonts w:ascii="Times New Roman" w:hAnsi="Times New Roman" w:cs="Times New Roman"/>
+          <w:sz w:val="24"/>
+          <w:szCs w:val="24"/>
+        </w:rPr>
+        <w:t>–</w:t>
+      </w:r>
+      <w:r>
+        <w:rPr>
+          <w:rFonts w:ascii="Times New Roman" w:hAnsi="Times New Roman" w:cs="Times New Roman"/>
+          <w:sz w:val="24"/>
+          <w:szCs w:val="24"/>
+        </w:rPr>
+        <w:t xml:space="preserve"> </w:t>
+      </w:r>
+      <w:r>
+        <w:rPr>
+          <w:rFonts w:ascii="Times New Roman" w:hAnsi="Times New Roman" w:cs="Times New Roman"/>
+          <w:sz w:val="24"/>
+          <w:szCs w:val="24"/>
+        </w:rPr>
+        <w:t xml:space="preserve">class that stores an augmentation technique. The </w:t>
+      </w:r>
+      <w:r>
+        <w:rPr>
+          <w:rFonts w:ascii="Times New Roman" w:hAnsi="Times New Roman" w:cs="Times New Roman"/>
+          <w:b/>
+          <w:bCs/>
+          <w:sz w:val="24"/>
+          <w:szCs w:val="24"/>
+          <w:lang w:val="en-US"/>
+        </w:rPr>
+        <w:t>augmentation_type</w:t>
+      </w:r>
+      <w:r>
+        <w:rPr>
+          <w:rFonts w:ascii="Times New Roman" w:hAnsi="Times New Roman" w:cs="Times New Roman"/>
+          <w:sz w:val="24"/>
+          <w:szCs w:val="24"/>
+          <w:lang w:val="en-US"/>
+        </w:rPr>
+        <w:t xml:space="preserve"> parameter stores the name of the augmentation, while the other parameters store the different values required for each augmentation.</w:t>
+      </w:r>
+    </w:p>
+    <w:p>
+      <w:pPr>
+        <w:pStyle w:val="ListParagraph"/>
+        <w:numPr>
+          <w:ilvl w:val="0"/>
+          <w:numId w:val="13"/>
+        </w:numPr>
+        <w:jc w:val="both"/>
+        <w:rPr>
+          <w:rFonts w:ascii="Times New Roman" w:hAnsi="Times New Roman" w:cs="Times New Roman"/>
+          <w:sz w:val="24"/>
+          <w:szCs w:val="24"/>
+          <w:lang w:val="en-US"/>
+        </w:rPr>
+      </w:pPr>
+      <w:r>
+        <w:rPr>
+          <w:rFonts w:ascii="Times New Roman" w:hAnsi="Times New Roman" w:cs="Times New Roman"/>
+          <w:b/>
+          <w:bCs/>
+          <w:sz w:val="24"/>
+          <w:szCs w:val="24"/>
+          <w:lang w:val="en-US"/>
+        </w:rPr>
+        <w:lastRenderedPageBreak/>
+        <w:t>AugmentationSystem</w:t>
+      </w:r>
+      <w:r>
+        <w:rPr>
+          <w:rFonts w:ascii="Times New Roman" w:hAnsi="Times New Roman" w:cs="Times New Roman"/>
+          <w:sz w:val="24"/>
+          <w:szCs w:val="24"/>
+          <w:lang w:val="en-US"/>
+        </w:rPr>
+        <w:t xml:space="preserve"> – class that performs augmentations. It receives the augmentation array and the file path of the image folder. The class performs the following:</w:t>
+      </w:r>
+    </w:p>
+    <w:p>
+      <w:pPr>
+        <w:pStyle w:val="ListParagraph"/>
+        <w:numPr>
+          <w:ilvl w:val="1"/>
+          <w:numId w:val="13"/>
+        </w:numPr>
+        <w:jc w:val="both"/>
+        <w:rPr>
+          <w:rFonts w:ascii="Times New Roman" w:hAnsi="Times New Roman" w:cs="Times New Roman"/>
+          <w:sz w:val="24"/>
+          <w:szCs w:val="24"/>
+          <w:lang w:val="en-US"/>
+        </w:rPr>
+      </w:pPr>
+      <w:r>
+        <w:rPr>
+          <w:rFonts w:ascii="Times New Roman" w:hAnsi="Times New Roman" w:cs="Times New Roman"/>
+          <w:sz w:val="24"/>
+          <w:szCs w:val="24"/>
+          <w:lang w:val="en-US"/>
+        </w:rPr>
+        <w:t>1. Loads the images from the corresponding folder</w:t>
+      </w:r>
+    </w:p>
+    <w:p>
+      <w:pPr>
+        <w:pStyle w:val="ListParagraph"/>
+        <w:numPr>
+          <w:ilvl w:val="1"/>
+          <w:numId w:val="13"/>
+        </w:numPr>
+        <w:jc w:val="both"/>
+        <w:rPr>
+          <w:rFonts w:ascii="Times New Roman" w:hAnsi="Times New Roman" w:cs="Times New Roman"/>
+          <w:sz w:val="24"/>
+          <w:szCs w:val="24"/>
+          <w:lang w:val="en-US"/>
+        </w:rPr>
+      </w:pPr>
+      <w:r>
+        <w:rPr>
+          <w:rFonts w:ascii="Times New Roman" w:hAnsi="Times New Roman" w:cs="Times New Roman"/>
+          <w:sz w:val="24"/>
+          <w:szCs w:val="24"/>
+          <w:lang w:val="en-US"/>
+        </w:rPr>
+        <w:t xml:space="preserve">2. Creates the </w:t>
+      </w:r>
+      <w:r>
+        <w:rPr>
+          <w:rFonts w:ascii="Times New Roman" w:hAnsi="Times New Roman" w:cs="Times New Roman"/>
+          <w:b/>
+          <w:bCs/>
+          <w:sz w:val="24"/>
+          <w:szCs w:val="24"/>
+          <w:lang w:val="en-US"/>
+        </w:rPr>
+        <w:t>_aug</w:t>
+      </w:r>
+      <w:r>
+        <w:rPr>
+          <w:rFonts w:ascii="Times New Roman" w:hAnsi="Times New Roman" w:cs="Times New Roman"/>
+          <w:sz w:val="24"/>
+          <w:szCs w:val="24"/>
+          <w:lang w:val="en-US"/>
+        </w:rPr>
+        <w:t xml:space="preserve"> folder if it doesn’t exist, or clears it if it exists</w:t>
+      </w:r>
+    </w:p>
+    <w:p>
+      <w:pPr>
+        <w:pStyle w:val="ListParagraph"/>
+        <w:numPr>
+          <w:ilvl w:val="1"/>
+          <w:numId w:val="13"/>
+        </w:numPr>
+        <w:jc w:val="both"/>
+        <w:rPr>
+          <w:rFonts w:ascii="Times New Roman" w:hAnsi="Times New Roman" w:cs="Times New Roman"/>
+          <w:sz w:val="24"/>
+          <w:szCs w:val="24"/>
+          <w:lang w:val="en-US"/>
+        </w:rPr>
+      </w:pPr>
+      <w:r>
+        <w:rPr>
+          <w:rFonts w:ascii="Times New Roman" w:hAnsi="Times New Roman" w:cs="Times New Roman"/>
+          <w:sz w:val="24"/>
+          <w:szCs w:val="24"/>
+          <w:lang w:val="en-US"/>
+        </w:rPr>
+        <w:t xml:space="preserve">3. Performs the augmentations. It loops through the augmentation list and performs the corresponding augmentations for each image in the folder, and then stores the resulted images in the </w:t>
+      </w:r>
+      <w:r>
+        <w:rPr>
+          <w:rFonts w:ascii="Times New Roman" w:hAnsi="Times New Roman" w:cs="Times New Roman"/>
+          <w:b/>
+          <w:bCs/>
+          <w:sz w:val="24"/>
+          <w:szCs w:val="24"/>
+          <w:lang w:val="en-US"/>
+        </w:rPr>
+        <w:t>_aug</w:t>
+      </w:r>
+      <w:r>
+        <w:rPr>
+          <w:rFonts w:ascii="Times New Roman" w:hAnsi="Times New Roman" w:cs="Times New Roman"/>
+          <w:sz w:val="24"/>
+          <w:szCs w:val="24"/>
+          <w:lang w:val="en-US"/>
+        </w:rPr>
+        <w:t xml:space="preserve"> folder.</w:t>
+      </w:r>
+    </w:p>
+    <w:p>
+      <w:pPr>
+        <w:jc w:val="both"/>
+        <w:rPr>
+          <w:rFonts w:ascii="Times New Roman" w:hAnsi="Times New Roman" w:cs="Times New Roman"/>
+          <w:sz w:val="24"/>
+          <w:szCs w:val="24"/>
+        </w:rPr>
+      </w:pPr>
+    </w:p>
+    <w:p>
+      <w:pPr>
+        <w:ind w:left="720"/>
+        <w:jc w:val="both"/>
+        <w:rPr>
+          <w:rFonts w:ascii="Times New Roman" w:hAnsi="Times New Roman" w:cs="Times New Roman"/>
+          <w:sz w:val="24"/>
+          <w:szCs w:val="24"/>
+        </w:rPr>
+      </w:pPr>
+      <w:r>
+        <w:rPr>
+          <w:rFonts w:ascii="Times New Roman" w:hAnsi="Times New Roman" w:cs="Times New Roman"/>
+          <w:sz w:val="24"/>
+          <w:szCs w:val="24"/>
+        </w:rPr>
+        <w:t>The application runs as follows:</w:t>
+      </w:r>
+    </w:p>
+    <w:p>
+      <w:pPr>
+        <w:pStyle w:val="ListParagraph"/>
+        <w:numPr>
+          <w:ilvl w:val="0"/>
+          <w:numId w:val="14"/>
+        </w:numPr>
+        <w:jc w:val="both"/>
+        <w:rPr>
+          <w:rFonts w:ascii="Times New Roman" w:hAnsi="Times New Roman" w:cs="Times New Roman"/>
+          <w:sz w:val="24"/>
+          <w:szCs w:val="24"/>
+        </w:rPr>
+      </w:pPr>
+      <w:r>
+        <w:rPr>
+          <w:rFonts w:ascii="Times New Roman" w:hAnsi="Times New Roman" w:cs="Times New Roman"/>
+          <w:sz w:val="24"/>
+          <w:szCs w:val="24"/>
+        </w:rPr>
+        <w:t xml:space="preserve">The JSON data is read using the </w:t>
+      </w:r>
+      <w:r>
+        <w:rPr>
+          <w:rFonts w:ascii="Times New Roman" w:hAnsi="Times New Roman" w:cs="Times New Roman"/>
+          <w:b/>
+          <w:bCs/>
+          <w:sz w:val="24"/>
+          <w:szCs w:val="24"/>
+        </w:rPr>
+        <w:t>JSON library</w:t>
+      </w:r>
+      <w:r>
+        <w:rPr>
+          <w:rFonts w:ascii="Times New Roman" w:hAnsi="Times New Roman" w:cs="Times New Roman"/>
+          <w:sz w:val="24"/>
+          <w:szCs w:val="24"/>
+        </w:rPr>
+        <w:t xml:space="preserve"> in python</w:t>
+      </w:r>
+    </w:p>
+    <w:p>
+      <w:pPr>
+        <w:pStyle w:val="ListParagraph"/>
+        <w:numPr>
+          <w:ilvl w:val="0"/>
+          <w:numId w:val="14"/>
+        </w:numPr>
+        <w:jc w:val="both"/>
+        <w:rPr>
+          <w:rFonts w:ascii="Times New Roman" w:hAnsi="Times New Roman" w:cs="Times New Roman"/>
+          <w:sz w:val="24"/>
+          <w:szCs w:val="24"/>
+        </w:rPr>
+      </w:pPr>
+      <w:r>
+        <w:rPr>
+          <w:rFonts w:ascii="Times New Roman" w:hAnsi="Times New Roman" w:cs="Times New Roman"/>
+          <w:sz w:val="24"/>
+          <w:szCs w:val="24"/>
+        </w:rPr>
+        <w:t xml:space="preserve">The augmentation data is stored in an array: each element in the array is a list that contains </w:t>
+      </w:r>
+      <w:r>
+        <w:rPr>
+          <w:rFonts w:ascii="Times New Roman" w:hAnsi="Times New Roman" w:cs="Times New Roman"/>
+          <w:b/>
+          <w:bCs/>
+          <w:sz w:val="24"/>
+          <w:szCs w:val="24"/>
+        </w:rPr>
+        <w:t>AugmentationTechnique</w:t>
+      </w:r>
+      <w:r>
+        <w:rPr>
+          <w:rFonts w:ascii="Times New Roman" w:hAnsi="Times New Roman" w:cs="Times New Roman"/>
+          <w:b/>
+          <w:bCs/>
+          <w:sz w:val="24"/>
+          <w:szCs w:val="24"/>
+        </w:rPr>
+        <w:t xml:space="preserve"> </w:t>
+      </w:r>
+      <w:r>
+        <w:rPr>
+          <w:rFonts w:ascii="Times New Roman" w:hAnsi="Times New Roman" w:cs="Times New Roman"/>
+          <w:sz w:val="24"/>
+          <w:szCs w:val="24"/>
+        </w:rPr>
+        <w:t>objects</w:t>
+      </w:r>
+      <w:r>
+        <w:rPr>
+          <w:rFonts w:ascii="Times New Roman" w:hAnsi="Times New Roman" w:cs="Times New Roman"/>
+          <w:sz w:val="24"/>
+          <w:szCs w:val="24"/>
+        </w:rPr>
+        <w:t>. These lists correspond to each chain augmentation that needs to be performed.</w:t>
+      </w:r>
+    </w:p>
+    <w:p>
+      <w:pPr>
+        <w:pStyle w:val="ListParagraph"/>
+        <w:numPr>
+          <w:ilvl w:val="0"/>
+          <w:numId w:val="14"/>
+        </w:numPr>
+        <w:jc w:val="both"/>
+        <w:rPr>
+          <w:rFonts w:ascii="Times New Roman" w:hAnsi="Times New Roman" w:cs="Times New Roman"/>
+          <w:sz w:val="24"/>
+          <w:szCs w:val="24"/>
+        </w:rPr>
+      </w:pPr>
+      <w:r>
+        <w:rPr>
+          <w:rFonts w:ascii="Times New Roman" w:hAnsi="Times New Roman" w:cs="Times New Roman"/>
+          <w:sz w:val="24"/>
+          <w:szCs w:val="24"/>
+        </w:rPr>
+        <w:t xml:space="preserve">A GUI window is opened and the user is prompted to choose the folder where the images are stored. The </w:t>
+      </w:r>
+      <w:r>
+        <w:rPr>
+          <w:rFonts w:ascii="Times New Roman" w:hAnsi="Times New Roman" w:cs="Times New Roman"/>
+          <w:b/>
+          <w:bCs/>
+          <w:sz w:val="24"/>
+          <w:szCs w:val="24"/>
+        </w:rPr>
+        <w:t>t</w:t>
+      </w:r>
+      <w:r>
+        <w:rPr>
+          <w:rFonts w:ascii="Times New Roman" w:hAnsi="Times New Roman" w:cs="Times New Roman"/>
+          <w:b/>
+          <w:bCs/>
+          <w:sz w:val="24"/>
+          <w:szCs w:val="24"/>
+        </w:rPr>
+        <w:t>kinter</w:t>
+      </w:r>
+      <w:r>
+        <w:rPr>
+          <w:rFonts w:ascii="Times New Roman" w:hAnsi="Times New Roman" w:cs="Times New Roman"/>
+          <w:b/>
+          <w:bCs/>
+          <w:sz w:val="24"/>
+          <w:szCs w:val="24"/>
+        </w:rPr>
+        <w:t xml:space="preserve"> library</w:t>
+      </w:r>
+      <w:r>
+        <w:rPr>
+          <w:rFonts w:ascii="Times New Roman" w:hAnsi="Times New Roman" w:cs="Times New Roman"/>
+          <w:sz w:val="24"/>
+          <w:szCs w:val="24"/>
+        </w:rPr>
+        <w:t xml:space="preserve"> </w:t>
+      </w:r>
+      <w:r>
+        <w:rPr>
+          <w:rFonts w:ascii="Times New Roman" w:hAnsi="Times New Roman" w:cs="Times New Roman"/>
+          <w:sz w:val="24"/>
+          <w:szCs w:val="24"/>
+        </w:rPr>
+        <w:t>is used</w:t>
+      </w:r>
+      <w:r>
+        <w:rPr>
+          <w:rFonts w:ascii="Times New Roman" w:hAnsi="Times New Roman" w:cs="Times New Roman"/>
+          <w:sz w:val="24"/>
+          <w:szCs w:val="24"/>
+        </w:rPr>
+        <w:t xml:space="preserve"> for selecting the folder from where we take the images</w:t>
+      </w:r>
+      <w:r>
+        <w:rPr>
+          <w:rFonts w:ascii="Times New Roman" w:hAnsi="Times New Roman" w:cs="Times New Roman"/>
+          <w:sz w:val="24"/>
+          <w:szCs w:val="24"/>
+        </w:rPr>
+        <w:t>.</w:t>
+      </w:r>
+    </w:p>
+    <w:p>
+      <w:pPr>
+        <w:pStyle w:val="ListParagraph"/>
+        <w:numPr>
+          <w:ilvl w:val="0"/>
+          <w:numId w:val="14"/>
+        </w:numPr>
+        <w:jc w:val="both"/>
+        <w:rPr>
+          <w:rFonts w:ascii="Times New Roman" w:hAnsi="Times New Roman" w:cs="Times New Roman"/>
+          <w:sz w:val="24"/>
+          <w:szCs w:val="24"/>
+        </w:rPr>
+      </w:pPr>
+      <w:r>
+        <w:rPr>
+          <w:rFonts w:ascii="Times New Roman" w:hAnsi="Times New Roman" w:cs="Times New Roman"/>
+          <w:sz w:val="24"/>
+          <w:szCs w:val="24"/>
+        </w:rPr>
+        <w:t xml:space="preserve">After that, the user can click a button to perform the augmentations. The </w:t>
+      </w:r>
+      <w:r>
+        <w:rPr>
+          <w:rFonts w:ascii="Times New Roman" w:hAnsi="Times New Roman" w:cs="Times New Roman"/>
+          <w:b/>
+          <w:bCs/>
+          <w:sz w:val="24"/>
+          <w:szCs w:val="24"/>
+          <w:lang w:val="en-US"/>
+        </w:rPr>
+        <w:t>AugmentationSystem</w:t>
+      </w:r>
+      <w:r>
+        <w:rPr>
+          <w:rFonts w:ascii="Times New Roman" w:hAnsi="Times New Roman" w:cs="Times New Roman"/>
+          <w:b/>
+          <w:bCs/>
+          <w:sz w:val="24"/>
+          <w:szCs w:val="24"/>
+          <w:lang w:val="en-US"/>
+        </w:rPr>
+        <w:t xml:space="preserve"> </w:t>
+      </w:r>
+      <w:r>
+        <w:rPr>
+          <w:rFonts w:ascii="Times New Roman" w:hAnsi="Times New Roman" w:cs="Times New Roman"/>
+          <w:sz w:val="24"/>
+          <w:szCs w:val="24"/>
+          <w:lang w:val="en-US"/>
+        </w:rPr>
+        <w:t>class is created.</w:t>
+      </w:r>
+    </w:p>
+    <w:p>
+      <w:pPr>
+        <w:pStyle w:val="ListParagraph"/>
+        <w:numPr>
+          <w:ilvl w:val="0"/>
+          <w:numId w:val="14"/>
+        </w:numPr>
+        <w:jc w:val="both"/>
+        <w:rPr>
+          <w:rFonts w:ascii="Times New Roman" w:hAnsi="Times New Roman" w:cs="Times New Roman"/>
+          <w:sz w:val="24"/>
+          <w:szCs w:val="24"/>
+        </w:rPr>
+      </w:pPr>
+      <w:r>
+        <w:rPr>
+          <w:rFonts w:ascii="Times New Roman" w:hAnsi="Times New Roman" w:cs="Times New Roman"/>
+          <w:sz w:val="24"/>
+          <w:szCs w:val="24"/>
+          <w:lang w:val="en-US"/>
+        </w:rPr>
+        <w:t xml:space="preserve">The images are loaded using the </w:t>
+      </w:r>
+      <w:r>
+        <w:rPr>
+          <w:rFonts w:ascii="Times New Roman" w:hAnsi="Times New Roman" w:cs="Times New Roman"/>
+          <w:b/>
+          <w:bCs/>
+          <w:sz w:val="24"/>
+          <w:szCs w:val="24"/>
+        </w:rPr>
+        <w:t>o</w:t>
+      </w:r>
+      <w:r>
+        <w:rPr>
+          <w:rFonts w:ascii="Times New Roman" w:hAnsi="Times New Roman" w:cs="Times New Roman"/>
+          <w:b/>
+          <w:bCs/>
+          <w:sz w:val="24"/>
+          <w:szCs w:val="24"/>
+        </w:rPr>
+        <w:t>s</w:t>
+      </w:r>
+      <w:r>
+        <w:rPr>
+          <w:rFonts w:ascii="Times New Roman" w:hAnsi="Times New Roman" w:cs="Times New Roman"/>
+          <w:sz w:val="24"/>
+          <w:szCs w:val="24"/>
+        </w:rPr>
+        <w:t xml:space="preserve"> </w:t>
+      </w:r>
+      <w:r>
+        <w:rPr>
+          <w:rFonts w:ascii="Times New Roman" w:hAnsi="Times New Roman" w:cs="Times New Roman"/>
+          <w:sz w:val="24"/>
+          <w:szCs w:val="24"/>
+        </w:rPr>
+        <w:t xml:space="preserve">library and stored as </w:t>
+      </w:r>
+      <w:r>
+        <w:rPr>
+          <w:rFonts w:ascii="Times New Roman" w:hAnsi="Times New Roman" w:cs="Times New Roman"/>
+          <w:b/>
+          <w:bCs/>
+          <w:sz w:val="24"/>
+          <w:szCs w:val="24"/>
+        </w:rPr>
+        <w:t>cv2</w:t>
+      </w:r>
+      <w:r>
+        <w:rPr>
+          <w:rFonts w:ascii="Times New Roman" w:hAnsi="Times New Roman" w:cs="Times New Roman"/>
+          <w:sz w:val="24"/>
+          <w:szCs w:val="24"/>
+        </w:rPr>
+        <w:t xml:space="preserve"> images. The </w:t>
+      </w:r>
+      <w:r>
+        <w:rPr>
+          <w:rFonts w:ascii="Times New Roman" w:hAnsi="Times New Roman" w:cs="Times New Roman"/>
+          <w:b/>
+          <w:bCs/>
+          <w:sz w:val="24"/>
+          <w:szCs w:val="24"/>
+        </w:rPr>
+        <w:t>o</w:t>
+      </w:r>
+      <w:r>
+        <w:rPr>
+          <w:rFonts w:ascii="Times New Roman" w:hAnsi="Times New Roman" w:cs="Times New Roman"/>
+          <w:b/>
+          <w:bCs/>
+          <w:sz w:val="24"/>
+          <w:szCs w:val="24"/>
+        </w:rPr>
+        <w:t>penCV</w:t>
+      </w:r>
+      <w:r>
+        <w:rPr>
+          <w:rFonts w:ascii="Times New Roman" w:hAnsi="Times New Roman" w:cs="Times New Roman"/>
+          <w:sz w:val="24"/>
+          <w:szCs w:val="24"/>
+        </w:rPr>
+        <w:t xml:space="preserve"> </w:t>
+      </w:r>
+      <w:r>
+        <w:rPr>
+          <w:rFonts w:ascii="Times New Roman" w:hAnsi="Times New Roman" w:cs="Times New Roman"/>
+          <w:sz w:val="24"/>
+          <w:szCs w:val="24"/>
+        </w:rPr>
+        <w:t>library is used</w:t>
+      </w:r>
+      <w:r>
+        <w:rPr>
+          <w:rFonts w:ascii="Times New Roman" w:hAnsi="Times New Roman" w:cs="Times New Roman"/>
+          <w:sz w:val="24"/>
+          <w:szCs w:val="24"/>
+        </w:rPr>
+        <w:t xml:space="preserve"> for processing images and applying different augmentation techniques available</w:t>
+      </w:r>
+      <w:r>
+        <w:rPr>
+          <w:rFonts w:ascii="Times New Roman" w:hAnsi="Times New Roman" w:cs="Times New Roman"/>
+          <w:sz w:val="24"/>
+          <w:szCs w:val="24"/>
+        </w:rPr>
+        <w:t>.</w:t>
+      </w:r>
+    </w:p>
+    <w:p>
+      <w:pPr>
+        <w:pStyle w:val="ListParagraph"/>
+        <w:numPr>
+          <w:ilvl w:val="0"/>
+          <w:numId w:val="14"/>
+        </w:numPr>
+        <w:jc w:val="both"/>
+        <w:rPr>
+          <w:rFonts w:ascii="Times New Roman" w:hAnsi="Times New Roman" w:cs="Times New Roman"/>
+          <w:sz w:val="24"/>
+          <w:szCs w:val="24"/>
+        </w:rPr>
+      </w:pPr>
+      <w:r>
+        <w:rPr>
+          <w:rFonts w:ascii="Times New Roman" w:hAnsi="Times New Roman" w:cs="Times New Roman"/>
+          <w:sz w:val="24"/>
+          <w:szCs w:val="24"/>
+        </w:rPr>
+        <w:t xml:space="preserve">The system loops through the augmentations and the images and performs all the augmentations needed. The </w:t>
+      </w:r>
+      <w:r>
+        <w:rPr>
+          <w:rFonts w:ascii="Times New Roman" w:hAnsi="Times New Roman" w:cs="Times New Roman"/>
+          <w:b/>
+          <w:bCs/>
+          <w:sz w:val="24"/>
+          <w:szCs w:val="24"/>
+        </w:rPr>
+        <w:t>openCV</w:t>
+      </w:r>
+      <w:r>
+        <w:rPr>
+          <w:rFonts w:ascii="Times New Roman" w:hAnsi="Times New Roman" w:cs="Times New Roman"/>
+          <w:sz w:val="24"/>
+          <w:szCs w:val="24"/>
+        </w:rPr>
+        <w:t xml:space="preserve"> library is used for storing the augmented images in the correct folder.</w:t>
+      </w:r>
+    </w:p>
+    <w:p>
+      <w:pPr>
+        <w:pStyle w:val="ListParagraph"/>
+        <w:ind w:left="1440"/>
+        <w:jc w:val="both"/>
+        <w:rPr>
+          <w:rFonts w:ascii="Times New Roman" w:hAnsi="Times New Roman" w:cs="Times New Roman"/>
+          <w:sz w:val="24"/>
+          <w:szCs w:val="24"/>
+        </w:rPr>
+      </w:pPr>
+    </w:p>
+    <w:p>
+      <w:pPr>
+        <w:pStyle w:val="ListParagraph"/>
+        <w:numPr>
+          <w:ilvl w:val="0"/>
+          <w:numId w:val="1"/>
+        </w:numPr>
+        <w:jc w:val="both"/>
+        <w:rPr>
+          <w:rFonts w:ascii="Times New Roman" w:hAnsi="Times New Roman" w:cs="Times New Roman"/>
+          <w:b/>
+          <w:bCs/>
+          <w:sz w:val="28"/>
+          <w:szCs w:val="28"/>
+        </w:rPr>
+      </w:pPr>
+      <w:r>
+        <w:rPr>
+          <w:rFonts w:ascii="Times New Roman" w:hAnsi="Times New Roman" w:cs="Times New Roman"/>
+          <w:b/>
+          <w:bCs/>
+          <w:sz w:val="28"/>
+          <w:szCs w:val="28"/>
+        </w:rPr>
         <w:t>Augmentation algorithms</w:t>
       </w:r>
     </w:p>
@@ -1317,18 +1549,7 @@
           <w:szCs w:val="24"/>
           <w:lang w:val="en-US"/>
         </w:rPr>
-        <w:t xml:space="preserve">Function: </w:t>
-      </w:r>
-      <w:r>
-        <w:rPr>
-          <w:rFonts w:ascii="Times New Roman" w:hAnsi="Times New Roman" w:cs="Times New Roman"/>
-          <w:b/>
-          <w:bCs/>
-          <w:sz w:val="24"/>
-          <w:szCs w:val="24"/>
-          <w:lang w:val="en-US"/>
-        </w:rPr>
-        <w:t>blur(image)</w:t>
+        <w:t>Description: Applies a Gaussian blur to the input image</w:t>
       </w:r>
     </w:p>
     <w:p>
@@ -1353,7 +1574,107 @@
           <w:szCs w:val="24"/>
           <w:lang w:val="en-US"/>
         </w:rPr>
-        <w:t>Description: Applies a Gaussian blur to the input image.</w:t>
+        <w:t xml:space="preserve">Uses </w:t>
+      </w:r>
+      <w:r>
+        <w:rPr>
+          <w:rFonts w:ascii="Times New Roman" w:hAnsi="Times New Roman" w:cs="Times New Roman"/>
+          <w:b/>
+          <w:bCs/>
+          <w:sz w:val="24"/>
+          <w:szCs w:val="24"/>
+          <w:lang w:val="en-US"/>
+        </w:rPr>
+        <w:t>numpy</w:t>
+      </w:r>
+      <w:r>
+        <w:rPr>
+          <w:rFonts w:ascii="Times New Roman" w:hAnsi="Times New Roman" w:cs="Times New Roman"/>
+          <w:b/>
+          <w:bCs/>
+          <w:sz w:val="24"/>
+          <w:szCs w:val="24"/>
+          <w:lang w:val="en-US"/>
+        </w:rPr>
+        <w:t xml:space="preserve"> </w:t>
+      </w:r>
+      <w:r>
+        <w:rPr>
+          <w:rFonts w:ascii="Times New Roman" w:hAnsi="Times New Roman" w:cs="Times New Roman"/>
+          <w:sz w:val="24"/>
+          <w:szCs w:val="24"/>
+          <w:lang w:val="en-US"/>
+        </w:rPr>
+        <w:t>to</w:t>
+      </w:r>
+      <w:r>
+        <w:rPr>
+          <w:rFonts w:ascii="Times New Roman" w:hAnsi="Times New Roman" w:cs="Times New Roman"/>
+          <w:b/>
+          <w:bCs/>
+          <w:sz w:val="24"/>
+          <w:szCs w:val="24"/>
+          <w:lang w:val="en-US"/>
+        </w:rPr>
+        <w:t xml:space="preserve"> </w:t>
+      </w:r>
+      <w:r>
+        <w:rPr>
+          <w:rFonts w:ascii="Times New Roman" w:hAnsi="Times New Roman" w:cs="Times New Roman"/>
+          <w:sz w:val="24"/>
+          <w:szCs w:val="24"/>
+          <w:lang w:val="en-US"/>
+        </w:rPr>
+        <w:t xml:space="preserve">create a Gaussian kernel and the </w:t>
+      </w:r>
+      <w:r>
+        <w:rPr>
+          <w:rFonts w:ascii="Times New Roman" w:hAnsi="Times New Roman" w:cs="Times New Roman"/>
+          <w:b/>
+          <w:bCs/>
+          <w:sz w:val="24"/>
+          <w:szCs w:val="24"/>
+          <w:lang w:val="en-US"/>
+        </w:rPr>
+        <w:t>cv2.</w:t>
+      </w:r>
+      <w:r>
+        <w:rPr>
+          <w:b/>
+          <w:bCs/>
+        </w:rPr>
+        <w:t xml:space="preserve"> </w:t>
+      </w:r>
+      <w:r>
+        <w:rPr>
+          <w:rFonts w:ascii="Times New Roman" w:hAnsi="Times New Roman" w:cs="Times New Roman"/>
+          <w:b/>
+          <w:bCs/>
+          <w:sz w:val="24"/>
+          <w:szCs w:val="24"/>
+          <w:lang w:val="en-US"/>
+        </w:rPr>
+        <w:t>filter2D</w:t>
+      </w:r>
+      <w:r>
+        <w:rPr>
+          <w:rFonts w:ascii="Times New Roman" w:hAnsi="Times New Roman" w:cs="Times New Roman"/>
+          <w:b/>
+          <w:bCs/>
+          <w:sz w:val="24"/>
+          <w:szCs w:val="24"/>
+          <w:lang w:val="en-US"/>
+        </w:rPr>
+        <w:t>()</w:t>
+      </w:r>
+      <w:r>
+        <w:rPr>
+          <w:rFonts w:ascii="Times New Roman" w:hAnsi="Times New Roman" w:cs="Times New Roman"/>
+          <w:sz w:val="24"/>
+          <w:szCs w:val="24"/>
+          <w:lang w:val="en-US"/>
+        </w:rPr>
+        <w:t xml:space="preserve"> function to apply the kernel to the image</w:t>
       </w:r>
     </w:p>
     <w:p>
@@ -1404,18 +1725,7 @@
           <w:szCs w:val="24"/>
           <w:lang w:val="en-US"/>
         </w:rPr>
-        <w:t xml:space="preserve">Function: </w:t>
-      </w:r>
-      <w:r>
-        <w:rPr>
-          <w:rFonts w:ascii="Times New Roman" w:hAnsi="Times New Roman" w:cs="Times New Roman"/>
-          <w:b/>
-          <w:bCs/>
-          <w:sz w:val="24"/>
-          <w:szCs w:val="24"/>
-          <w:lang w:val="en-US"/>
-        </w:rPr>
-        <w:t>sharpen(image)</w:t>
+        <w:t>Description: Applies a sharpening filter to the input image, enhancing edge details.</w:t>
       </w:r>
     </w:p>
     <w:p>
@@ -1441,7 +1751,103 @@
           <w:szCs w:val="24"/>
           <w:lang w:val="en-US"/>
         </w:rPr>
-        <w:t>Description: Applies a sharpening filter to the input image, enhancing edge details.</w:t>
+        <w:t xml:space="preserve">Uses </w:t>
+      </w:r>
+      <w:r>
+        <w:rPr>
+          <w:rFonts w:ascii="Times New Roman" w:hAnsi="Times New Roman" w:cs="Times New Roman"/>
+          <w:b/>
+          <w:bCs/>
+          <w:sz w:val="24"/>
+          <w:szCs w:val="24"/>
+          <w:lang w:val="en-US"/>
+        </w:rPr>
+        <w:t xml:space="preserve">numpy </w:t>
+      </w:r>
+      <w:r>
+        <w:rPr>
+          <w:rFonts w:ascii="Times New Roman" w:hAnsi="Times New Roman" w:cs="Times New Roman"/>
+          <w:sz w:val="24"/>
+          <w:szCs w:val="24"/>
+          <w:lang w:val="en-US"/>
+        </w:rPr>
+        <w:t>to</w:t>
+      </w:r>
+      <w:r>
+        <w:rPr>
+          <w:rFonts w:ascii="Times New Roman" w:hAnsi="Times New Roman" w:cs="Times New Roman"/>
+          <w:b/>
+          <w:bCs/>
+          <w:sz w:val="24"/>
+          <w:szCs w:val="24"/>
+          <w:lang w:val="en-US"/>
+        </w:rPr>
+        <w:t xml:space="preserve"> </w:t>
+      </w:r>
+      <w:r>
+        <w:rPr>
+          <w:rFonts w:ascii="Times New Roman" w:hAnsi="Times New Roman" w:cs="Times New Roman"/>
+          <w:sz w:val="24"/>
+          <w:szCs w:val="24"/>
+          <w:lang w:val="en-US"/>
+        </w:rPr>
+        <w:t xml:space="preserve">create a kernel </w:t>
+      </w:r>
+      <w:r>
+        <w:rPr>
+          <w:rFonts w:ascii="Times New Roman" w:hAnsi="Times New Roman" w:cs="Times New Roman"/>
+          <w:sz w:val="24"/>
+          <w:szCs w:val="24"/>
+          <w:lang w:val="en-US"/>
+        </w:rPr>
+        <w:t xml:space="preserve">with positive and negative weights that sum to 1, </w:t>
+      </w:r>
+      <w:r>
+        <w:rPr>
+          <w:rFonts w:ascii="Times New Roman" w:hAnsi="Times New Roman" w:cs="Times New Roman"/>
+          <w:sz w:val="24"/>
+          <w:szCs w:val="24"/>
+          <w:lang w:val="en-US"/>
+        </w:rPr>
+        <w:t xml:space="preserve">and the </w:t>
+      </w:r>
+      <w:r>
+        <w:rPr>
+          <w:rFonts w:ascii="Times New Roman" w:hAnsi="Times New Roman" w:cs="Times New Roman"/>
+          <w:b/>
+          <w:bCs/>
+          <w:sz w:val="24"/>
+          <w:szCs w:val="24"/>
+          <w:lang w:val="en-US"/>
+        </w:rPr>
+        <w:t>cv2.</w:t>
+      </w:r>
+      <w:r>
+        <w:rPr>
+          <w:b/>
+          <w:bCs/>
+        </w:rPr>
+        <w:t xml:space="preserve"> </w:t>
+      </w:r>
+      <w:r>
+        <w:rPr>
+          <w:rFonts w:ascii="Times New Roman" w:hAnsi="Times New Roman" w:cs="Times New Roman"/>
+          <w:b/>
+          <w:bCs/>
+          <w:sz w:val="24"/>
+          <w:szCs w:val="24"/>
+          <w:lang w:val="en-US"/>
+        </w:rPr>
+        <w:t>filter2D()</w:t>
+      </w:r>
+      <w:r>
+        <w:rPr>
+          <w:rFonts w:ascii="Times New Roman" w:hAnsi="Times New Roman" w:cs="Times New Roman"/>
+          <w:sz w:val="24"/>
+          <w:szCs w:val="24"/>
+          <w:lang w:val="en-US"/>
+        </w:rPr>
+        <w:t xml:space="preserve"> function to apply the kernel to the image</w:t>
       </w:r>
     </w:p>
     <w:p>
@@ -1491,31 +1897,7 @@
           <w:szCs w:val="24"/>
           <w:lang w:val="en-US"/>
         </w:rPr>
-        <w:t xml:space="preserve">Function: </w:t>
-      </w:r>
-      <w:proofErr w:type="gramStart"/>
-      <w:r>
-        <w:rPr>
-          <w:rFonts w:ascii="Times New Roman" w:hAnsi="Times New Roman" w:cs="Times New Roman"/>
-          <w:b/>
-          <w:bCs/>
-          <w:sz w:val="24"/>
-          <w:szCs w:val="24"/>
-          <w:lang w:val="en-US"/>
-        </w:rPr>
-        <w:t>tint(</w:t>
-      </w:r>
-      <w:proofErr w:type="gramEnd"/>
-      <w:r>
-        <w:rPr>
-          <w:rFonts w:ascii="Times New Roman" w:hAnsi="Times New Roman" w:cs="Times New Roman"/>
-          <w:b/>
-          <w:bCs/>
-          <w:sz w:val="24"/>
-          <w:szCs w:val="24"/>
-          <w:lang w:val="en-US"/>
-        </w:rPr>
-        <w:t>image, number, color)</w:t>
+        <w:t>Description: Applies a color tint to the input image, adjusting the intensity of a specific color channel.</w:t>
       </w:r>
     </w:p>
     <w:p>
@@ -1540,7 +1922,205 @@
           <w:szCs w:val="24"/>
           <w:lang w:val="en-US"/>
         </w:rPr>
-        <w:t>Description: Applies a color tint to the input image, adjusting the intensity of a specific color channel.</w:t>
+        <w:t xml:space="preserve">Taking as input a color choice (Red, Blue, Green) and a specified percentage, this function enhances the selected color channel for each pixel by the provided </w:t>
+      </w:r>
+      <w:r>
+        <w:rPr>
+          <w:rFonts w:ascii="Times New Roman" w:hAnsi="Times New Roman" w:cs="Times New Roman"/>
+          <w:sz w:val="24"/>
+          <w:szCs w:val="24"/>
+          <w:lang w:val="en-US"/>
+        </w:rPr>
+        <w:t>percentage.</w:t>
+      </w:r>
+    </w:p>
+    <w:p>
+      <w:pPr>
+        <w:pStyle w:val="ListParagraph"/>
+        <w:numPr>
+          <w:ilvl w:val="0"/>
+          <w:numId w:val="10"/>
+        </w:numPr>
+        <w:jc w:val="both"/>
+        <w:rPr>
+          <w:rFonts w:ascii="Times New Roman" w:hAnsi="Times New Roman" w:cs="Times New Roman"/>
+          <w:sz w:val="24"/>
+          <w:szCs w:val="24"/>
+          <w:lang w:val="en-US"/>
+        </w:rPr>
+      </w:pPr>
+      <w:r>
+        <w:rPr>
+          <w:rFonts w:ascii="Times New Roman" w:hAnsi="Times New Roman" w:cs="Times New Roman"/>
+          <w:sz w:val="24"/>
+          <w:szCs w:val="24"/>
+          <w:lang w:val="en-US"/>
+        </w:rPr>
+        <w:t>Flip</w:t>
+      </w:r>
+    </w:p>
+    <w:p>
+      <w:pPr>
+        <w:pStyle w:val="ListParagraph"/>
+        <w:numPr>
+          <w:ilvl w:val="1"/>
+          <w:numId w:val="6"/>
+        </w:numPr>
+        <w:ind w:left="1800"/>
+        <w:jc w:val="both"/>
+        <w:rPr>
+          <w:rFonts w:ascii="Times New Roman" w:hAnsi="Times New Roman" w:cs="Times New Roman"/>
+          <w:sz w:val="24"/>
+          <w:szCs w:val="24"/>
+          <w:lang w:val="en-US"/>
+        </w:rPr>
+      </w:pPr>
+      <w:r>
+        <w:rPr>
+          <w:rFonts w:ascii="Times New Roman" w:hAnsi="Times New Roman" w:cs="Times New Roman"/>
+          <w:sz w:val="24"/>
+          <w:szCs w:val="24"/>
+          <w:lang w:val="en-US"/>
+        </w:rPr>
+        <w:t>Description: Flips the input image horizontally, vertically, or both, altering its orientation</w:t>
+      </w:r>
+    </w:p>
+    <w:p>
+      <w:pPr>
+        <w:pStyle w:val="ListParagraph"/>
+        <w:numPr>
+          <w:ilvl w:val="1"/>
+          <w:numId w:val="6"/>
+        </w:numPr>
+        <w:ind w:left="1800"/>
+        <w:jc w:val="both"/>
+        <w:rPr>
+          <w:rFonts w:ascii="Times New Roman" w:hAnsi="Times New Roman" w:cs="Times New Roman"/>
+          <w:sz w:val="24"/>
+          <w:szCs w:val="24"/>
+          <w:lang w:val="en-US"/>
+        </w:rPr>
+      </w:pPr>
+      <w:r>
+        <w:rPr>
+          <w:rFonts w:ascii="Times New Roman" w:hAnsi="Times New Roman" w:cs="Times New Roman"/>
+          <w:sz w:val="24"/>
+          <w:szCs w:val="24"/>
+          <w:lang w:val="en-US"/>
+        </w:rPr>
+        <w:t xml:space="preserve">The method uses the </w:t>
+      </w:r>
+      <w:r>
+        <w:rPr>
+          <w:rFonts w:ascii="Times New Roman" w:hAnsi="Times New Roman" w:cs="Times New Roman"/>
+          <w:b/>
+          <w:bCs/>
+          <w:sz w:val="24"/>
+          <w:szCs w:val="24"/>
+          <w:lang w:val="en-US"/>
+        </w:rPr>
+        <w:t>cv2.flip</w:t>
+      </w:r>
+      <w:r>
+        <w:rPr>
+          <w:rFonts w:ascii="Times New Roman" w:hAnsi="Times New Roman" w:cs="Times New Roman"/>
+          <w:b/>
+          <w:bCs/>
+          <w:sz w:val="24"/>
+          <w:szCs w:val="24"/>
+          <w:lang w:val="en-US"/>
+        </w:rPr>
+        <w:t>()</w:t>
+      </w:r>
+      <w:r>
+        <w:rPr>
+          <w:rFonts w:ascii="Times New Roman" w:hAnsi="Times New Roman" w:cs="Times New Roman"/>
+          <w:sz w:val="24"/>
+          <w:szCs w:val="24"/>
+          <w:lang w:val="en-US"/>
+        </w:rPr>
+        <w:t xml:space="preserve"> function to flip the image. This function takes as input</w:t>
+      </w:r>
+      <w:r>
+        <w:rPr>
+          <w:rFonts w:ascii="Times New Roman" w:hAnsi="Times New Roman" w:cs="Times New Roman"/>
+          <w:sz w:val="24"/>
+          <w:szCs w:val="24"/>
+          <w:lang w:val="en-US"/>
+        </w:rPr>
+        <w:t xml:space="preserve"> 0 for vertical</w:t>
+      </w:r>
+      <w:r>
+        <w:rPr>
+          <w:rFonts w:ascii="Times New Roman" w:hAnsi="Times New Roman" w:cs="Times New Roman"/>
+          <w:sz w:val="24"/>
+          <w:szCs w:val="24"/>
+          <w:lang w:val="en-US"/>
+        </w:rPr>
+        <w:t xml:space="preserve"> </w:t>
+      </w:r>
+      <w:r>
+        <w:rPr>
+          <w:rFonts w:ascii="Times New Roman" w:hAnsi="Times New Roman" w:cs="Times New Roman"/>
+          <w:sz w:val="24"/>
+          <w:szCs w:val="24"/>
+          <w:lang w:val="en-US"/>
+        </w:rPr>
+        <w:t>flip, 1 for horizontal</w:t>
+      </w:r>
+      <w:r>
+        <w:rPr>
+          <w:rFonts w:ascii="Times New Roman" w:hAnsi="Times New Roman" w:cs="Times New Roman"/>
+          <w:sz w:val="24"/>
+          <w:szCs w:val="24"/>
+          <w:lang w:val="en-US"/>
+        </w:rPr>
+        <w:t xml:space="preserve"> </w:t>
+      </w:r>
+      <w:r>
+        <w:rPr>
+          <w:rFonts w:ascii="Times New Roman" w:hAnsi="Times New Roman" w:cs="Times New Roman"/>
+          <w:sz w:val="24"/>
+          <w:szCs w:val="24"/>
+          <w:lang w:val="en-US"/>
+        </w:rPr>
+        <w:t>flip</w:t>
+      </w:r>
+      <w:r>
+        <w:rPr>
+          <w:rFonts w:ascii="Times New Roman" w:hAnsi="Times New Roman" w:cs="Times New Roman"/>
+          <w:sz w:val="24"/>
+          <w:szCs w:val="24"/>
+          <w:lang w:val="en-US"/>
+        </w:rPr>
+        <w:t xml:space="preserve">, and </w:t>
+      </w:r>
+      <w:r>
+        <w:rPr>
+          <w:rFonts w:ascii="Times New Roman" w:hAnsi="Times New Roman" w:cs="Times New Roman"/>
+          <w:sz w:val="24"/>
+          <w:szCs w:val="24"/>
+          <w:lang w:val="en-US"/>
+        </w:rPr>
+        <w:t xml:space="preserve">-1 for </w:t>
+      </w:r>
+      <w:r>
+        <w:rPr>
+          <w:rFonts w:ascii="Times New Roman" w:hAnsi="Times New Roman" w:cs="Times New Roman"/>
+          <w:sz w:val="24"/>
+          <w:szCs w:val="24"/>
+          <w:lang w:val="en-US"/>
+        </w:rPr>
+        <w:t>both.</w:t>
+      </w:r>
+      <w:r>
+        <w:rPr>
+          <w:rFonts w:ascii="Times New Roman" w:hAnsi="Times New Roman" w:cs="Times New Roman"/>
+          <w:sz w:val="24"/>
+          <w:szCs w:val="24"/>
+          <w:lang w:val="en-US"/>
+        </w:rPr>
+        <w:t xml:space="preserve"> </w:t>
       </w:r>
     </w:p>
     <w:p>
@@ -1565,85 +2145,120 @@
           <w:szCs w:val="24"/>
           <w:lang w:val="en-US"/>
         </w:rPr>
-        <w:t>Flip</w:t>
+        <w:t>Rotate</w:t>
       </w:r>
     </w:p>
     <w:p>
       <w:pPr>
         <w:pStyle w:val="ListParagraph"/>
         <w:numPr>
-          <w:ilvl w:val="1"/>
-          <w:numId w:val="10"/>
+          <w:ilvl w:val="0"/>
+          <w:numId w:val="11"/>
         </w:numPr>
-        <w:ind w:left="1800"/>
-        <w:jc w:val="both"/>
-        <w:rPr>
-          <w:rFonts w:ascii="Times New Roman" w:hAnsi="Times New Roman" w:cs="Times New Roman"/>
-          <w:b/>
-          <w:bCs/>
-          <w:sz w:val="24"/>
-          <w:szCs w:val="24"/>
-          <w:lang w:val="en-US"/>
-        </w:rPr>
-      </w:pPr>
-      <w:r>
-        <w:rPr>
-          <w:rFonts w:ascii="Times New Roman" w:hAnsi="Times New Roman" w:cs="Times New Roman"/>
-          <w:sz w:val="24"/>
-          <w:szCs w:val="24"/>
-          <w:lang w:val="en-US"/>
-        </w:rPr>
-        <w:t xml:space="preserve">Function: </w:t>
-      </w:r>
-      <w:proofErr w:type="gramStart"/>
-      <w:r>
-        <w:rPr>
-          <w:rFonts w:ascii="Times New Roman" w:hAnsi="Times New Roman" w:cs="Times New Roman"/>
-          <w:b/>
-          <w:bCs/>
-          <w:sz w:val="24"/>
-          <w:szCs w:val="24"/>
-          <w:lang w:val="en-US"/>
-        </w:rPr>
-        <w:t>flip(</w:t>
-      </w:r>
-      <w:proofErr w:type="gramEnd"/>
-      <w:r>
-        <w:rPr>
-          <w:rFonts w:ascii="Times New Roman" w:hAnsi="Times New Roman" w:cs="Times New Roman"/>
-          <w:b/>
-          <w:bCs/>
-          <w:sz w:val="24"/>
-          <w:szCs w:val="24"/>
-          <w:lang w:val="en-US"/>
-        </w:rPr>
-        <w:t>image, number)</w:t>
+        <w:jc w:val="both"/>
+        <w:rPr>
+          <w:rFonts w:ascii="Times New Roman" w:hAnsi="Times New Roman" w:cs="Times New Roman"/>
+          <w:sz w:val="24"/>
+          <w:szCs w:val="24"/>
+          <w:lang w:val="en-US"/>
+        </w:rPr>
+      </w:pPr>
+      <w:r>
+        <w:rPr>
+          <w:rFonts w:ascii="Times New Roman" w:hAnsi="Times New Roman" w:cs="Times New Roman"/>
+          <w:sz w:val="24"/>
+          <w:szCs w:val="24"/>
+          <w:lang w:val="en-US"/>
+        </w:rPr>
+        <w:t>Description: Rotates the input image by a specified angle.</w:t>
       </w:r>
     </w:p>
     <w:p>
       <w:pPr>
         <w:pStyle w:val="ListParagraph"/>
         <w:numPr>
-          <w:ilvl w:val="1"/>
-          <w:numId w:val="10"/>
+          <w:ilvl w:val="0"/>
+          <w:numId w:val="11"/>
         </w:numPr>
-        <w:ind w:left="1800"/>
-        <w:jc w:val="both"/>
-        <w:rPr>
-          <w:rFonts w:ascii="Times New Roman" w:hAnsi="Times New Roman" w:cs="Times New Roman"/>
-          <w:sz w:val="24"/>
-          <w:szCs w:val="24"/>
-          <w:lang w:val="en-US"/>
-        </w:rPr>
-      </w:pPr>
-      <w:r>
-        <w:rPr>
-          <w:rFonts w:ascii="Times New Roman" w:hAnsi="Times New Roman" w:cs="Times New Roman"/>
-          <w:sz w:val="24"/>
-          <w:szCs w:val="24"/>
-          <w:lang w:val="en-US"/>
-        </w:rPr>
-        <w:t>Description: Flips the input image horizontally, vertically, or both, altering its orientation.</w:t>
+        <w:jc w:val="both"/>
+        <w:rPr>
+          <w:rFonts w:ascii="Times New Roman" w:hAnsi="Times New Roman" w:cs="Times New Roman"/>
+          <w:sz w:val="24"/>
+          <w:szCs w:val="24"/>
+          <w:lang w:val="en-US"/>
+        </w:rPr>
+      </w:pPr>
+      <w:r>
+        <w:rPr>
+          <w:rFonts w:ascii="Times New Roman" w:hAnsi="Times New Roman" w:cs="Times New Roman"/>
+          <w:b/>
+          <w:bCs/>
+          <w:sz w:val="24"/>
+          <w:szCs w:val="24"/>
+          <w:lang w:val="en-US"/>
+        </w:rPr>
+        <w:lastRenderedPageBreak/>
+        <w:t>cv2.getRotationMatrix2D</w:t>
+      </w:r>
+      <w:r>
+        <w:rPr>
+          <w:rFonts w:ascii="Times New Roman" w:hAnsi="Times New Roman" w:cs="Times New Roman"/>
+          <w:b/>
+          <w:bCs/>
+          <w:sz w:val="24"/>
+          <w:szCs w:val="24"/>
+          <w:lang w:val="en-US"/>
+        </w:rPr>
+        <w:t>()</w:t>
+      </w:r>
+      <w:r>
+        <w:rPr>
+          <w:rFonts w:ascii="Times New Roman" w:hAnsi="Times New Roman" w:cs="Times New Roman"/>
+          <w:sz w:val="24"/>
+          <w:szCs w:val="24"/>
+          <w:lang w:val="en-US"/>
+        </w:rPr>
+        <w:t xml:space="preserve"> is used to create a rotation matrix with the center in the center of the image, at the angle provided as input. Next, this matrix is passed to the function </w:t>
+      </w:r>
+      <w:r>
+        <w:rPr>
+          <w:rFonts w:ascii="Times New Roman" w:hAnsi="Times New Roman" w:cs="Times New Roman"/>
+          <w:b/>
+          <w:bCs/>
+          <w:sz w:val="24"/>
+          <w:szCs w:val="24"/>
+          <w:lang w:val="en-US"/>
+        </w:rPr>
+        <w:t>cv2.warpAffine(</w:t>
+      </w:r>
+      <w:r>
+        <w:rPr>
+          <w:rFonts w:ascii="Times New Roman" w:hAnsi="Times New Roman" w:cs="Times New Roman"/>
+          <w:b/>
+          <w:bCs/>
+          <w:sz w:val="24"/>
+          <w:szCs w:val="24"/>
+          <w:lang w:val="en-US"/>
+        </w:rPr>
+        <w:t>)</w:t>
+      </w:r>
+      <w:r>
+        <w:rPr>
+          <w:rFonts w:ascii="Times New Roman" w:hAnsi="Times New Roman" w:cs="Times New Roman"/>
+          <w:sz w:val="24"/>
+          <w:szCs w:val="24"/>
+          <w:lang w:val="en-US"/>
+        </w:rPr>
+        <w:t>,</w:t>
+      </w:r>
+      <w:r>
+        <w:rPr>
+          <w:rFonts w:ascii="Times New Roman" w:hAnsi="Times New Roman" w:cs="Times New Roman"/>
+          <w:sz w:val="24"/>
+          <w:szCs w:val="24"/>
+          <w:lang w:val="en-US"/>
+        </w:rPr>
+        <w:t xml:space="preserve"> that rotates the image.</w:t>
       </w:r>
     </w:p>
     <w:p>
@@ -1668,125 +2283,6 @@
           <w:szCs w:val="24"/>
           <w:lang w:val="en-US"/>
         </w:rPr>
-        <w:t>Rotate</w:t>
-      </w:r>
-    </w:p>
-    <w:p>
-      <w:pPr>
-        <w:pStyle w:val="ListParagraph"/>
-        <w:numPr>
-          <w:ilvl w:val="0"/>
-          <w:numId w:val="11"/>
-        </w:numPr>
-        <w:jc w:val="both"/>
-        <w:rPr>
-          <w:rFonts w:ascii="Times New Roman" w:hAnsi="Times New Roman" w:cs="Times New Roman"/>
-          <w:sz w:val="24"/>
-          <w:szCs w:val="24"/>
-          <w:lang w:val="en-US"/>
-        </w:rPr>
-      </w:pPr>
-      <w:r>
-        <w:rPr>
-          <w:rFonts w:ascii="Times New Roman" w:hAnsi="Times New Roman" w:cs="Times New Roman"/>
-          <w:sz w:val="24"/>
-          <w:szCs w:val="24"/>
-          <w:lang w:val="en-US"/>
-        </w:rPr>
-        <w:t xml:space="preserve">Function: </w:t>
-      </w:r>
-      <w:proofErr w:type="gramStart"/>
-      <w:r>
-        <w:rPr>
-          <w:rFonts w:ascii="Times New Roman" w:hAnsi="Times New Roman" w:cs="Times New Roman"/>
-          <w:b/>
-          <w:bCs/>
-          <w:sz w:val="24"/>
-          <w:szCs w:val="24"/>
-          <w:lang w:val="en-US"/>
-        </w:rPr>
-        <w:t>rotate(</w:t>
-      </w:r>
-      <w:proofErr w:type="gramEnd"/>
-      <w:r>
-        <w:rPr>
-          <w:rFonts w:ascii="Times New Roman" w:hAnsi="Times New Roman" w:cs="Times New Roman"/>
-          <w:b/>
-          <w:bCs/>
-          <w:sz w:val="24"/>
-          <w:szCs w:val="24"/>
-          <w:lang w:val="en-US"/>
-        </w:rPr>
-        <w:t>image, angle)</w:t>
-      </w:r>
-    </w:p>
-    <w:p>
-      <w:pPr>
-        <w:pStyle w:val="ListParagraph"/>
-        <w:numPr>
-          <w:ilvl w:val="0"/>
-          <w:numId w:val="11"/>
-        </w:numPr>
-        <w:jc w:val="both"/>
-        <w:rPr>
-          <w:rFonts w:ascii="Times New Roman" w:hAnsi="Times New Roman" w:cs="Times New Roman"/>
-          <w:sz w:val="24"/>
-          <w:szCs w:val="24"/>
-          <w:lang w:val="en-US"/>
-        </w:rPr>
-      </w:pPr>
-      <w:r>
-        <w:rPr>
-          <w:rFonts w:ascii="Times New Roman" w:hAnsi="Times New Roman" w:cs="Times New Roman"/>
-          <w:sz w:val="24"/>
-          <w:szCs w:val="24"/>
-          <w:lang w:val="en-US"/>
-        </w:rPr>
-        <w:t xml:space="preserve">Description: Rotates the input image </w:t>
-      </w:r>
-      <w:proofErr w:type="gramStart"/>
-      <w:r>
-        <w:rPr>
-          <w:rFonts w:ascii="Times New Roman" w:hAnsi="Times New Roman" w:cs="Times New Roman"/>
-          <w:sz w:val="24"/>
-          <w:szCs w:val="24"/>
-          <w:lang w:val="en-US"/>
-        </w:rPr>
-        <w:t>by</w:t>
-      </w:r>
-      <w:proofErr w:type="gramEnd"/>
-      <w:r>
-        <w:rPr>
-          <w:rFonts w:ascii="Times New Roman" w:hAnsi="Times New Roman" w:cs="Times New Roman"/>
-          <w:sz w:val="24"/>
-          <w:szCs w:val="24"/>
-          <w:lang w:val="en-US"/>
-        </w:rPr>
-        <w:t xml:space="preserve"> a specified angle.</w:t>
-      </w:r>
-    </w:p>
-    <w:p>
-      <w:pPr>
-        <w:pStyle w:val="ListParagraph"/>
-        <w:numPr>
-          <w:ilvl w:val="0"/>
-          <w:numId w:val="6"/>
-        </w:numPr>
-        <w:jc w:val="both"/>
-        <w:rPr>
-          <w:rFonts w:ascii="Times New Roman" w:hAnsi="Times New Roman" w:cs="Times New Roman"/>
-          <w:sz w:val="24"/>
-          <w:szCs w:val="24"/>
-          <w:lang w:val="en-US"/>
-        </w:rPr>
-      </w:pPr>
-      <w:r>
-        <w:rPr>
-          <w:rFonts w:ascii="Times New Roman" w:hAnsi="Times New Roman" w:cs="Times New Roman"/>
-          <w:sz w:val="24"/>
-          <w:szCs w:val="24"/>
-          <w:lang w:val="en-US"/>
-        </w:rPr>
         <w:t>Translate</w:t>
       </w:r>
     </w:p>
@@ -1800,93 +2296,19 @@
         <w:jc w:val="both"/>
         <w:rPr>
           <w:rFonts w:ascii="Times New Roman" w:hAnsi="Times New Roman" w:cs="Times New Roman"/>
-          <w:b/>
-          <w:bCs/>
-          <w:sz w:val="24"/>
-          <w:szCs w:val="24"/>
-          <w:lang w:val="en-US"/>
-        </w:rPr>
-      </w:pPr>
-      <w:r>
-        <w:rPr>
-          <w:rFonts w:ascii="Times New Roman" w:hAnsi="Times New Roman" w:cs="Times New Roman"/>
-          <w:sz w:val="24"/>
-          <w:szCs w:val="24"/>
-          <w:lang w:val="en-US"/>
-        </w:rPr>
-        <w:t xml:space="preserve">Function: </w:t>
-      </w:r>
-      <w:proofErr w:type="gramStart"/>
-      <w:r>
-        <w:rPr>
-          <w:rFonts w:ascii="Times New Roman" w:hAnsi="Times New Roman" w:cs="Times New Roman"/>
-          <w:b/>
-          <w:bCs/>
-          <w:sz w:val="24"/>
-          <w:szCs w:val="24"/>
-          <w:lang w:val="en-US"/>
-        </w:rPr>
-        <w:t>translate(</w:t>
-      </w:r>
-      <w:proofErr w:type="gramEnd"/>
-      <w:r>
-        <w:rPr>
-          <w:rFonts w:ascii="Times New Roman" w:hAnsi="Times New Roman" w:cs="Times New Roman"/>
-          <w:b/>
-          <w:bCs/>
-          <w:sz w:val="24"/>
-          <w:szCs w:val="24"/>
-          <w:lang w:val="en-US"/>
-        </w:rPr>
-        <w:t xml:space="preserve">image, </w:t>
-      </w:r>
-      <w:proofErr w:type="spellStart"/>
-      <w:r>
-        <w:rPr>
-          <w:rFonts w:ascii="Times New Roman" w:hAnsi="Times New Roman" w:cs="Times New Roman"/>
-          <w:b/>
-          <w:bCs/>
-          <w:sz w:val="24"/>
-          <w:szCs w:val="24"/>
-          <w:lang w:val="en-US"/>
-        </w:rPr>
-        <w:t>alpha_x</w:t>
-      </w:r>
-      <w:proofErr w:type="spellEnd"/>
-      <w:r>
-        <w:rPr>
-          <w:rFonts w:ascii="Times New Roman" w:hAnsi="Times New Roman" w:cs="Times New Roman"/>
-          <w:b/>
-          <w:bCs/>
-          <w:sz w:val="24"/>
-          <w:szCs w:val="24"/>
-          <w:lang w:val="en-US"/>
-        </w:rPr>
-        <w:t xml:space="preserve">, </w:t>
-      </w:r>
-      <w:proofErr w:type="spellStart"/>
-      <w:r>
-        <w:rPr>
-          <w:rFonts w:ascii="Times New Roman" w:hAnsi="Times New Roman" w:cs="Times New Roman"/>
-          <w:b/>
-          <w:bCs/>
-          <w:sz w:val="24"/>
-          <w:szCs w:val="24"/>
-          <w:lang w:val="en-US"/>
-        </w:rPr>
-        <w:t>alpha_y</w:t>
-      </w:r>
-      <w:proofErr w:type="spellEnd"/>
-      <w:r>
-        <w:rPr>
-          <w:rFonts w:ascii="Times New Roman" w:hAnsi="Times New Roman" w:cs="Times New Roman"/>
-          <w:b/>
-          <w:bCs/>
-          <w:sz w:val="24"/>
-          <w:szCs w:val="24"/>
-          <w:lang w:val="en-US"/>
-        </w:rPr>
-        <w:t>)</w:t>
+          <w:sz w:val="24"/>
+          <w:szCs w:val="24"/>
+          <w:lang w:val="en-US"/>
+        </w:rPr>
+      </w:pPr>
+      <w:r>
+        <w:rPr>
+          <w:rFonts w:ascii="Times New Roman" w:hAnsi="Times New Roman" w:cs="Times New Roman"/>
+          <w:sz w:val="24"/>
+          <w:szCs w:val="24"/>
+          <w:lang w:val="en-US"/>
+        </w:rPr>
+        <w:t>Description: Translates (shifts) the input image by specified values in the x and y directions.</w:t>
       </w:r>
     </w:p>
     <w:p>
@@ -1911,19 +2333,8 @@
           <w:szCs w:val="24"/>
           <w:lang w:val="en-US"/>
         </w:rPr>
-        <w:t>Description: Translates (shifts) the input image by specified values in the x and y directions.</w:t>
-      </w:r>
-    </w:p>
-    <w:p>
-      <w:pPr>
-        <w:pStyle w:val="ListParagraph"/>
-        <w:jc w:val="both"/>
-        <w:rPr>
-          <w:rFonts w:ascii="Times New Roman" w:hAnsi="Times New Roman" w:cs="Times New Roman"/>
-          <w:sz w:val="24"/>
-          <w:szCs w:val="24"/>
-        </w:rPr>
-      </w:pPr>
+        <w:t>An empty matrix with the dimensions of the input image is created. Each pixel is translated into the pixel with the offset of x and y, that are provided as inputs.</w:t>
+      </w:r>
     </w:p>
     <w:sectPr>
       <w:pgSz w:w="12240" w:h="15840"/>
@@ -1990,7 +2401,7 @@
   <w:abstractNum w:abstractNumId="0" w15:restartNumberingAfterBreak="0">
     <w:nsid w:val="053E569B"/>
     <w:multiLevelType w:val="multilevel"/>
-    <w:tmpl w:val="0B7E2728"/>
+    <w:tmpl w:val="6C069F76"/>
     <w:lvl w:ilvl="0">
       <w:start w:val="1"/>
       <w:numFmt w:val="bullet"/>
@@ -2009,17 +2420,13 @@
     <w:lvl w:ilvl="1">
       <w:start w:val="1"/>
       <w:numFmt w:val="bullet"/>
-      <w:lvlText w:val=""/>
-      <w:lvlJc w:val="left"/>
-      <w:pPr>
-        <w:tabs>
-          <w:tab w:val="num" w:pos="1440"/>
-        </w:tabs>
+      <w:lvlText w:val="o"/>
+      <w:lvlJc w:val="left"/>
+      <w:pPr>
         <w:ind w:left="1440" w:hanging="360"/>
       </w:pPr>
       <w:rPr>
-        <w:rFonts w:ascii="Symbol" w:hAnsi="Symbol" w:hint="default"/>
-        <w:sz w:val="20"/>
+        <w:rFonts w:ascii="Courier New" w:hAnsi="Courier New" w:cs="Courier New" w:hint="default"/>
       </w:rPr>
     </w:lvl>
     <w:lvl w:ilvl="2">
@@ -2539,6 +2946,95 @@
     </w:lvl>
   </w:abstractNum>
   <w:abstractNum w:abstractNumId="5" w15:restartNumberingAfterBreak="0">
+    <w:nsid w:val="237F6675"/>
+    <w:multiLevelType w:val="hybridMultilevel"/>
+    <w:tmpl w:val="89203044"/>
+    <w:lvl w:ilvl="0" w:tplc="17E281CA">
+      <w:start w:val="1"/>
+      <w:numFmt w:val="decimal"/>
+      <w:lvlText w:val="%1."/>
+      <w:lvlJc w:val="left"/>
+      <w:pPr>
+        <w:ind w:left="1800" w:hanging="360"/>
+      </w:pPr>
+      <w:rPr>
+        <w:rFonts w:hint="default"/>
+      </w:rPr>
+    </w:lvl>
+    <w:lvl w:ilvl="1" w:tplc="04090019" w:tentative="1">
+      <w:start w:val="1"/>
+      <w:numFmt w:val="lowerLetter"/>
+      <w:lvlText w:val="%2."/>
+      <w:lvlJc w:val="left"/>
+      <w:pPr>
+        <w:ind w:left="2520" w:hanging="360"/>
+      </w:pPr>
+    </w:lvl>
+    <w:lvl w:ilvl="2" w:tplc="0409001B" w:tentative="1">
+      <w:start w:val="1"/>
+      <w:numFmt w:val="lowerRoman"/>
+      <w:lvlText w:val="%3."/>
+      <w:lvlJc w:val="right"/>
+      <w:pPr>
+        <w:ind w:left="3240" w:hanging="180"/>
+      </w:pPr>
+    </w:lvl>
+    <w:lvl w:ilvl="3" w:tplc="0409000F" w:tentative="1">
+      <w:start w:val="1"/>
+      <w:numFmt w:val="decimal"/>
+      <w:lvlText w:val="%4."/>
+      <w:lvlJc w:val="left"/>
+      <w:pPr>
+        <w:ind w:left="3960" w:hanging="360"/>
+      </w:pPr>
+    </w:lvl>
+    <w:lvl w:ilvl="4" w:tplc="04090019" w:tentative="1">
+      <w:start w:val="1"/>
+      <w:numFmt w:val="lowerLetter"/>
+      <w:lvlText w:val="%5."/>
+      <w:lvlJc w:val="left"/>
+      <w:pPr>
+        <w:ind w:left="4680" w:hanging="360"/>
+      </w:pPr>
+    </w:lvl>
+    <w:lvl w:ilvl="5" w:tplc="0409001B" w:tentative="1">
+      <w:start w:val="1"/>
+      <w:numFmt w:val="lowerRoman"/>
+      <w:lvlText w:val="%6."/>
+      <w:lvlJc w:val="right"/>
+      <w:pPr>
+        <w:ind w:left="5400" w:hanging="180"/>
+      </w:pPr>
+    </w:lvl>
+    <w:lvl w:ilvl="6" w:tplc="0409000F" w:tentative="1">
+      <w:start w:val="1"/>
+      <w:numFmt w:val="decimal"/>
+      <w:lvlText w:val="%7."/>
+      <w:lvlJc w:val="left"/>
+      <w:pPr>
+        <w:ind w:left="6120" w:hanging="360"/>
+      </w:pPr>
+    </w:lvl>
+    <w:lvl w:ilvl="7" w:tplc="04090019" w:tentative="1">
+      <w:start w:val="1"/>
+      <w:numFmt w:val="lowerLetter"/>
+      <w:lvlText w:val="%8."/>
+      <w:lvlJc w:val="left"/>
+      <w:pPr>
+        <w:ind w:left="6840" w:hanging="360"/>
+      </w:pPr>
+    </w:lvl>
+    <w:lvl w:ilvl="8" w:tplc="0409001B" w:tentative="1">
+      <w:start w:val="1"/>
+      <w:numFmt w:val="lowerRoman"/>
+      <w:lvlText w:val="%9."/>
+      <w:lvlJc w:val="right"/>
+      <w:pPr>
+        <w:ind w:left="7560" w:hanging="180"/>
+      </w:pPr>
+    </w:lvl>
+  </w:abstractNum>
+  <w:abstractNum w:abstractNumId="6" w15:restartNumberingAfterBreak="0">
     <w:nsid w:val="344C7AA8"/>
     <w:multiLevelType w:val="hybridMultilevel"/>
     <w:tmpl w:val="CABE8FEA"/>
@@ -2650,7 +3146,7 @@
       </w:rPr>
     </w:lvl>
   </w:abstractNum>
-  <w:abstractNum w:abstractNumId="6" w15:restartNumberingAfterBreak="0">
+  <w:abstractNum w:abstractNumId="7" w15:restartNumberingAfterBreak="0">
     <w:nsid w:val="3644139A"/>
     <w:multiLevelType w:val="hybridMultilevel"/>
     <w:tmpl w:val="5B0AE888"/>
@@ -2763,7 +3259,7 @@
       </w:rPr>
     </w:lvl>
   </w:abstractNum>
-  <w:abstractNum w:abstractNumId="7" w15:restartNumberingAfterBreak="0">
+  <w:abstractNum w:abstractNumId="8" w15:restartNumberingAfterBreak="0">
     <w:nsid w:val="368379C8"/>
     <w:multiLevelType w:val="hybridMultilevel"/>
     <w:tmpl w:val="48F67B42"/>
@@ -2875,7 +3371,7 @@
       </w:rPr>
     </w:lvl>
   </w:abstractNum>
-  <w:abstractNum w:abstractNumId="8" w15:restartNumberingAfterBreak="0">
+  <w:abstractNum w:abstractNumId="9" w15:restartNumberingAfterBreak="0">
     <w:nsid w:val="38F31283"/>
     <w:multiLevelType w:val="hybridMultilevel"/>
     <w:tmpl w:val="9AC4F16A"/>
@@ -2988,7 +3484,7 @@
       </w:rPr>
     </w:lvl>
   </w:abstractNum>
-  <w:abstractNum w:abstractNumId="9" w15:restartNumberingAfterBreak="0">
+  <w:abstractNum w:abstractNumId="10" w15:restartNumberingAfterBreak="0">
     <w:nsid w:val="458B2ACB"/>
     <w:multiLevelType w:val="multilevel"/>
     <w:tmpl w:val="D7A21A68"/>
@@ -3104,7 +3600,7 @@
       </w:pPr>
     </w:lvl>
   </w:abstractNum>
-  <w:abstractNum w:abstractNumId="10" w15:restartNumberingAfterBreak="0">
+  <w:abstractNum w:abstractNumId="11" w15:restartNumberingAfterBreak="0">
     <w:nsid w:val="55BB2800"/>
     <w:multiLevelType w:val="multilevel"/>
     <w:tmpl w:val="B75497FA"/>
@@ -3220,7 +3716,7 @@
       </w:pPr>
     </w:lvl>
   </w:abstractNum>
-  <w:abstractNum w:abstractNumId="11" w15:restartNumberingAfterBreak="0">
+  <w:abstractNum w:abstractNumId="12" w15:restartNumberingAfterBreak="0">
     <w:nsid w:val="57B054CD"/>
     <w:multiLevelType w:val="multilevel"/>
     <w:tmpl w:val="067068A6"/>
@@ -3338,19 +3834,132 @@
         </w:tabs>
         <w:ind w:left="6480" w:hanging="360"/>
       </w:pPr>
+    </w:lvl>
+  </w:abstractNum>
+  <w:abstractNum w:abstractNumId="13" w15:restartNumberingAfterBreak="0">
+    <w:nsid w:val="5EEA7990"/>
+    <w:multiLevelType w:val="hybridMultilevel"/>
+    <w:tmpl w:val="BFA24EFC"/>
+    <w:lvl w:ilvl="0" w:tplc="048E3C14">
+      <w:start w:val="1"/>
+      <w:numFmt w:val="bullet"/>
+      <w:lvlText w:val=""/>
+      <w:lvlJc w:val="left"/>
+      <w:pPr>
+        <w:ind w:left="1440" w:hanging="360"/>
+      </w:pPr>
+      <w:rPr>
+        <w:rFonts w:ascii="Symbol" w:hAnsi="Symbol" w:hint="default"/>
+      </w:rPr>
+    </w:lvl>
+    <w:lvl w:ilvl="1" w:tplc="04090003">
+      <w:start w:val="1"/>
+      <w:numFmt w:val="bullet"/>
+      <w:lvlText w:val="o"/>
+      <w:lvlJc w:val="left"/>
+      <w:pPr>
+        <w:ind w:left="2160" w:hanging="360"/>
+      </w:pPr>
+      <w:rPr>
+        <w:rFonts w:ascii="Courier New" w:hAnsi="Courier New" w:cs="Courier New" w:hint="default"/>
+      </w:rPr>
+    </w:lvl>
+    <w:lvl w:ilvl="2" w:tplc="04090005" w:tentative="1">
+      <w:start w:val="1"/>
+      <w:numFmt w:val="bullet"/>
+      <w:lvlText w:val=""/>
+      <w:lvlJc w:val="left"/>
+      <w:pPr>
+        <w:ind w:left="2880" w:hanging="360"/>
+      </w:pPr>
+      <w:rPr>
+        <w:rFonts w:ascii="Wingdings" w:hAnsi="Wingdings" w:hint="default"/>
+      </w:rPr>
+    </w:lvl>
+    <w:lvl w:ilvl="3" w:tplc="04090001" w:tentative="1">
+      <w:start w:val="1"/>
+      <w:numFmt w:val="bullet"/>
+      <w:lvlText w:val=""/>
+      <w:lvlJc w:val="left"/>
+      <w:pPr>
+        <w:ind w:left="3600" w:hanging="360"/>
+      </w:pPr>
+      <w:rPr>
+        <w:rFonts w:ascii="Symbol" w:hAnsi="Symbol" w:hint="default"/>
+      </w:rPr>
+    </w:lvl>
+    <w:lvl w:ilvl="4" w:tplc="04090003" w:tentative="1">
+      <w:start w:val="1"/>
+      <w:numFmt w:val="bullet"/>
+      <w:lvlText w:val="o"/>
+      <w:lvlJc w:val="left"/>
+      <w:pPr>
+        <w:ind w:left="4320" w:hanging="360"/>
+      </w:pPr>
+      <w:rPr>
+        <w:rFonts w:ascii="Courier New" w:hAnsi="Courier New" w:cs="Courier New" w:hint="default"/>
+      </w:rPr>
+    </w:lvl>
+    <w:lvl w:ilvl="5" w:tplc="04090005" w:tentative="1">
+      <w:start w:val="1"/>
+      <w:numFmt w:val="bullet"/>
+      <w:lvlText w:val=""/>
+      <w:lvlJc w:val="left"/>
+      <w:pPr>
+        <w:ind w:left="5040" w:hanging="360"/>
+      </w:pPr>
+      <w:rPr>
+        <w:rFonts w:ascii="Wingdings" w:hAnsi="Wingdings" w:hint="default"/>
+      </w:rPr>
+    </w:lvl>
+    <w:lvl w:ilvl="6" w:tplc="04090001" w:tentative="1">
+      <w:start w:val="1"/>
+      <w:numFmt w:val="bullet"/>
+      <w:lvlText w:val=""/>
+      <w:lvlJc w:val="left"/>
+      <w:pPr>
+        <w:ind w:left="5760" w:hanging="360"/>
+      </w:pPr>
+      <w:rPr>
+        <w:rFonts w:ascii="Symbol" w:hAnsi="Symbol" w:hint="default"/>
+      </w:rPr>
+    </w:lvl>
+    <w:lvl w:ilvl="7" w:tplc="04090003" w:tentative="1">
+      <w:start w:val="1"/>
+      <w:numFmt w:val="bullet"/>
+      <w:lvlText w:val="o"/>
+      <w:lvlJc w:val="left"/>
+      <w:pPr>
+        <w:ind w:left="6480" w:hanging="360"/>
+      </w:pPr>
+      <w:rPr>
+        <w:rFonts w:ascii="Courier New" w:hAnsi="Courier New" w:cs="Courier New" w:hint="default"/>
+      </w:rPr>
+    </w:lvl>
+    <w:lvl w:ilvl="8" w:tplc="04090005" w:tentative="1">
+      <w:start w:val="1"/>
+      <w:numFmt w:val="bullet"/>
+      <w:lvlText w:val=""/>
+      <w:lvlJc w:val="left"/>
+      <w:pPr>
+        <w:ind w:left="7200" w:hanging="360"/>
+      </w:pPr>
+      <w:rPr>
+        <w:rFonts w:ascii="Wingdings" w:hAnsi="Wingdings" w:hint="default"/>
+      </w:rPr>
     </w:lvl>
   </w:abstractNum>
   <w:num w:numId="1" w16cid:durableId="1970742267">
     <w:abstractNumId w:val="2"/>
   </w:num>
   <w:num w:numId="2" w16cid:durableId="1096749157">
-    <w:abstractNumId w:val="7"/>
+    <w:abstractNumId w:val="8"/>
   </w:num>
   <w:num w:numId="3" w16cid:durableId="908539067">
     <w:abstractNumId w:val="4"/>
   </w:num>
   <w:num w:numId="4" w16cid:durableId="1648585099">
-    <w:abstractNumId w:val="5"/>
+    <w:abstractNumId w:val="6"/>
   </w:num>
   <w:num w:numId="5" w16cid:durableId="121505118">
     <w:abstractNumId w:val="3"/>
@@ -3359,22 +3968,28 @@
     <w:abstractNumId w:val="0"/>
   </w:num>
   <w:num w:numId="7" w16cid:durableId="20397810">
-    <w:abstractNumId w:val="11"/>
+    <w:abstractNumId w:val="12"/>
   </w:num>
   <w:num w:numId="8" w16cid:durableId="1741557312">
-    <w:abstractNumId w:val="9"/>
+    <w:abstractNumId w:val="10"/>
   </w:num>
   <w:num w:numId="9" w16cid:durableId="1660423102">
-    <w:abstractNumId w:val="6"/>
+    <w:abstractNumId w:val="7"/>
   </w:num>
   <w:num w:numId="10" w16cid:durableId="1101532993">
-    <w:abstractNumId w:val="10"/>
+    <w:abstractNumId w:val="11"/>
   </w:num>
   <w:num w:numId="11" w16cid:durableId="1693066308">
     <w:abstractNumId w:val="1"/>
   </w:num>
   <w:num w:numId="12" w16cid:durableId="981498956">
-    <w:abstractNumId w:val="8"/>
+    <w:abstractNumId w:val="9"/>
+  </w:num>
+  <w:num w:numId="13" w16cid:durableId="1056205463">
+    <w:abstractNumId w:val="13"/>
+  </w:num>
+  <w:num w:numId="14" w16cid:durableId="840512018">
+    <w:abstractNumId w:val="5"/>
   </w:num>
 </w:numbering>
 </file>
@@ -3870,6 +4485,37 @@
       <w:lang w:val="en-GB"/>
     </w:rPr>
   </w:style>
+  <w:style w:type="paragraph" w:styleId="HTMLPreformatted">
+    <w:name w:val="HTML Preformatted"/>
+    <w:basedOn w:val="Normal"/>
+    <w:link w:val="HTMLPreformattedChar"/>
+    <w:uiPriority w:val="99"/>
+    <w:semiHidden/>
+    <w:unhideWhenUsed/>
+    <w:rsid w:val="005E1574"/>
+    <w:pPr>
+      <w:spacing w:after="0" w:line="240" w:lineRule="auto"/>
+    </w:pPr>
+    <w:rPr>
+      <w:rFonts w:ascii="Consolas" w:hAnsi="Consolas"/>
+      <w:sz w:val="20"/>
+      <w:szCs w:val="20"/>
+    </w:rPr>
+  </w:style>
+  <w:style w:type="character" w:customStyle="1" w:styleId="HTMLPreformattedChar">
+    <w:name w:val="HTML Preformatted Char"/>
+    <w:basedOn w:val="DefaultParagraphFont"/>
+    <w:link w:val="HTMLPreformatted"/>
+    <w:uiPriority w:val="99"/>
+    <w:semiHidden/>
+    <w:rsid w:val="005E1574"/>
+    <w:rPr>
+      <w:rFonts w:ascii="Consolas" w:hAnsi="Consolas"/>
+      <w:sz w:val="20"/>
+      <w:szCs w:val="20"/>
+      <w:lang w:val="en-GB"/>
+    </w:rPr>
+  </w:style>
 </w:styles>
 </file>
 

</xml_diff>